<commit_message>
update references for solar eclipse paper
</commit_message>
<xml_diff>
--- a/ref.docx
+++ b/ref.docx
@@ -220,25 +220,7 @@
             <w:szCs w:val="22"/>
             <w:highlight w:val="green"/>
           </w:rPr>
-          <w:t>https://doi.org/10.26464/epp2</w:t>
-        </w:r>
-        <w:r>
-          <w:rPr>
-            <w:color w:val="000000"/>
-            <w:sz w:val="22"/>
-            <w:szCs w:val="22"/>
-            <w:highlight w:val="green"/>
-          </w:rPr>
-          <w:t>0</w:t>
-        </w:r>
-        <w:r>
-          <w:rPr>
-            <w:color w:val="000000"/>
-            <w:sz w:val="22"/>
-            <w:szCs w:val="22"/>
-            <w:highlight w:val="green"/>
-          </w:rPr>
-          <w:t>20032</w:t>
+          <w:t>https://doi.org/10.26464/epp2020032</w:t>
         </w:r>
       </w:hyperlink>
     </w:p>
@@ -366,7 +348,1025 @@
             <w:szCs w:val="22"/>
             <w:highlight w:val="green"/>
           </w:rPr>
-          <w:t>https://doi.org/10.1029/ja091ia02p0</w:t>
+          <w:t>https://doi.org/10.1029/ja091ia02p01661</w:t>
+        </w:r>
+      </w:hyperlink>
+    </w:p>
+    <w:p>
+      <w:pPr>
+        <w:spacing w:before="120"/>
+        <w:rPr>
+          <w:sz w:val="22"/>
+          <w:szCs w:val="22"/>
+        </w:rPr>
+      </w:pPr>
+      <w:r>
+        <w:rPr>
+          <w:sz w:val="22"/>
+          <w:szCs w:val="22"/>
+          <w:highlight w:val="green"/>
+        </w:rPr>
+        <w:t>Salah, J. E., Oliver, W. L., Foster, J. C., Holt, J. M., Emery, B. A., &amp; Roble, R. G. (1986). Observations of the May 30, 1984, annular solar eclipse at Millstone Hill. Journal of Geophysical Research, 91(A2), 1651–1660. </w:t>
+      </w:r>
+      <w:hyperlink r:id="rId18">
+        <w:r>
+          <w:rPr>
+            <w:sz w:val="22"/>
+            <w:szCs w:val="22"/>
+            <w:highlight w:val="green"/>
+          </w:rPr>
+          <w:t>https://doi.org/10.1029/2020JA02829610.1029/</w:t>
+        </w:r>
+      </w:hyperlink>
+    </w:p>
+    <w:p>
+      <w:pPr>
+        <w:spacing w:before="120"/>
+        <w:rPr>
+          <w:sz w:val="22"/>
+          <w:szCs w:val="22"/>
+        </w:rPr>
+      </w:pPr>
+      <w:r>
+        <w:rPr>
+          <w:sz w:val="22"/>
+          <w:szCs w:val="22"/>
+          <w:highlight w:val="green"/>
+        </w:rPr>
+        <w:t>Ding, F., Wan, W., Ning, B., Liu, L., Le, H., Xu, G., et al. (2010). GPS TEC response to the 22 July 2009 total solar eclipse in East Asia. Journal of Geophysical Research, 115, A07308. </w:t>
+      </w:r>
+      <w:hyperlink r:id="rId19">
+        <w:r>
+          <w:rPr>
+            <w:sz w:val="22"/>
+            <w:szCs w:val="22"/>
+            <w:highlight w:val="green"/>
+          </w:rPr>
+          <w:t>https://doi.org/10.1029/2009JA015113</w:t>
+        </w:r>
+      </w:hyperlink>
+    </w:p>
+    <w:p>
+      <w:pPr>
+        <w:spacing w:before="120"/>
+        <w:rPr>
+          <w:sz w:val="22"/>
+          <w:szCs w:val="22"/>
+        </w:rPr>
+      </w:pPr>
+      <w:proofErr w:type="spellStart"/>
+      <w:r>
+        <w:rPr>
+          <w:sz w:val="22"/>
+          <w:szCs w:val="22"/>
+          <w:highlight w:val="green"/>
+        </w:rPr>
+        <w:t>Anastassiadis</w:t>
+      </w:r>
+      <w:proofErr w:type="spellEnd"/>
+      <w:r>
+        <w:rPr>
+          <w:sz w:val="22"/>
+          <w:szCs w:val="22"/>
+          <w:highlight w:val="green"/>
+        </w:rPr>
+        <w:t>, M., &amp; </w:t>
+      </w:r>
+      <w:proofErr w:type="spellStart"/>
+      <w:r>
+        <w:rPr>
+          <w:sz w:val="22"/>
+          <w:szCs w:val="22"/>
+          <w:highlight w:val="green"/>
+        </w:rPr>
+        <w:t>Matsoukas</w:t>
+      </w:r>
+      <w:proofErr w:type="spellEnd"/>
+      <w:r>
+        <w:rPr>
+          <w:sz w:val="22"/>
+          <w:szCs w:val="22"/>
+          <w:highlight w:val="green"/>
+        </w:rPr>
+        <w:t>, D. (1969). Electron content measurements by beacon S-66 satellite during the May 20, 1966, solar eclipse. Journal of Atmospheric and Terrestrial Physics, 31(9), 1217–1222. </w:t>
+      </w:r>
+      <w:hyperlink r:id="rId20">
+        <w:r>
+          <w:rPr>
+            <w:sz w:val="22"/>
+            <w:szCs w:val="22"/>
+            <w:highlight w:val="green"/>
+          </w:rPr>
+          <w:t>https://doi.org/10.1016/0021-9169(69)90056-7</w:t>
+        </w:r>
+      </w:hyperlink>
+    </w:p>
+    <w:p>
+      <w:pPr>
+        <w:spacing w:before="120"/>
+        <w:rPr>
+          <w:sz w:val="22"/>
+          <w:szCs w:val="22"/>
+        </w:rPr>
+      </w:pPr>
+      <w:r>
+        <w:rPr>
+          <w:sz w:val="22"/>
+          <w:szCs w:val="22"/>
+          <w:highlight w:val="green"/>
+        </w:rPr>
+        <w:t>Müller-</w:t>
+      </w:r>
+      <w:proofErr w:type="spellStart"/>
+      <w:r>
+        <w:rPr>
+          <w:sz w:val="22"/>
+          <w:szCs w:val="22"/>
+          <w:highlight w:val="green"/>
+        </w:rPr>
+        <w:t>Wodarg</w:t>
+      </w:r>
+      <w:proofErr w:type="spellEnd"/>
+      <w:r>
+        <w:rPr>
+          <w:sz w:val="22"/>
+          <w:szCs w:val="22"/>
+          <w:highlight w:val="green"/>
+        </w:rPr>
+        <w:t>, I. C. F., Aylward, A. D., &amp; Lockwood, M. (1998). Effects of a mid-latitude solar eclipse on the thermosphere and ionosphere—A modelling study. Geophysical Research Letters, 25(20), 3787–3790. </w:t>
+      </w:r>
+      <w:hyperlink r:id="rId21">
+        <w:r>
+          <w:rPr>
+            <w:sz w:val="22"/>
+            <w:szCs w:val="22"/>
+            <w:highlight w:val="green"/>
+          </w:rPr>
+          <w:t>https://doi.org/10.1029/1998GL900045</w:t>
+        </w:r>
+      </w:hyperlink>
+    </w:p>
+    <w:p>
+      <w:pPr>
+        <w:spacing w:before="120"/>
+        <w:rPr>
+          <w:sz w:val="22"/>
+          <w:szCs w:val="22"/>
+        </w:rPr>
+      </w:pPr>
+      <w:r>
+        <w:rPr>
+          <w:sz w:val="22"/>
+          <w:szCs w:val="22"/>
+        </w:rPr>
+        <w:t>Bamford, R. A. (2000). The effect of the 1999 total solar eclipse on the ionosphere. Physics and Chemistry of the Earth (C), 26(5), 373–377, 2001.</w:t>
+      </w:r>
+    </w:p>
+    <w:p>
+      <w:pPr>
+        <w:spacing w:before="120"/>
+        <w:rPr>
+          <w:sz w:val="22"/>
+          <w:szCs w:val="22"/>
+        </w:rPr>
+      </w:pPr>
+      <w:proofErr w:type="spellStart"/>
+      <w:r>
+        <w:rPr>
+          <w:sz w:val="22"/>
+          <w:szCs w:val="22"/>
+          <w:highlight w:val="green"/>
+        </w:rPr>
+        <w:t>Coster</w:t>
+      </w:r>
+      <w:proofErr w:type="spellEnd"/>
+      <w:r>
+        <w:rPr>
+          <w:sz w:val="22"/>
+          <w:szCs w:val="22"/>
+          <w:highlight w:val="green"/>
+        </w:rPr>
+        <w:t>, A. J., </w:t>
+      </w:r>
+      <w:proofErr w:type="spellStart"/>
+      <w:r>
+        <w:rPr>
+          <w:sz w:val="22"/>
+          <w:szCs w:val="22"/>
+          <w:highlight w:val="green"/>
+        </w:rPr>
+        <w:t>Goncharenko</w:t>
+      </w:r>
+      <w:proofErr w:type="spellEnd"/>
+      <w:r>
+        <w:rPr>
+          <w:sz w:val="22"/>
+          <w:szCs w:val="22"/>
+          <w:highlight w:val="green"/>
+        </w:rPr>
+        <w:t>, L., Zhang, S.-R., Erickson, P. J., Rideout, W., &amp; </w:t>
+      </w:r>
+      <w:proofErr w:type="spellStart"/>
+      <w:r>
+        <w:rPr>
+          <w:sz w:val="22"/>
+          <w:szCs w:val="22"/>
+          <w:highlight w:val="green"/>
+        </w:rPr>
+        <w:t>Vierinen</w:t>
+      </w:r>
+      <w:proofErr w:type="spellEnd"/>
+      <w:r>
+        <w:rPr>
+          <w:sz w:val="22"/>
+          <w:szCs w:val="22"/>
+          <w:highlight w:val="green"/>
+        </w:rPr>
+        <w:t>, J. (2017). GNSS observations of ionospheric variations during the 21 August 2017 solar eclipse. Geophysical Research Letters, 44, 12,041–12,048. </w:t>
+      </w:r>
+      <w:hyperlink r:id="rId22">
+        <w:r>
+          <w:rPr>
+            <w:sz w:val="22"/>
+            <w:szCs w:val="22"/>
+            <w:highlight w:val="green"/>
+          </w:rPr>
+          <w:t>https://doi.org/10.1002/2017GL075774</w:t>
+        </w:r>
+      </w:hyperlink>
+    </w:p>
+    <w:p>
+      <w:pPr>
+        <w:spacing w:before="120"/>
+        <w:rPr>
+          <w:sz w:val="22"/>
+          <w:szCs w:val="22"/>
+        </w:rPr>
+      </w:pPr>
+      <w:r>
+        <w:rPr>
+          <w:sz w:val="22"/>
+          <w:szCs w:val="22"/>
+          <w:highlight w:val="green"/>
+        </w:rPr>
+        <w:t>Lin, C. Y., Deng, Y., &amp; Ridley, A. (2018). Atmospheric gravity waves in the ionosphere and thermosphere during the 2017 solar eclipse. Geophysical Research Letters, 45, 5246–5252. </w:t>
+      </w:r>
+      <w:hyperlink r:id="rId23">
+        <w:r>
+          <w:rPr>
+            <w:sz w:val="22"/>
+            <w:szCs w:val="22"/>
+            <w:highlight w:val="green"/>
+          </w:rPr>
+          <w:t>https://doi.org/10.1029/2018GL077388</w:t>
+        </w:r>
+      </w:hyperlink>
+    </w:p>
+    <w:p>
+      <w:pPr>
+        <w:keepNext/>
+        <w:pBdr>
+          <w:top w:val="nil"/>
+          <w:left w:val="nil"/>
+          <w:bottom w:val="nil"/>
+          <w:right w:val="nil"/>
+          <w:between w:val="nil"/>
+        </w:pBdr>
+        <w:spacing w:before="120"/>
+        <w:rPr>
+          <w:color w:val="000000"/>
+          <w:sz w:val="22"/>
+          <w:szCs w:val="22"/>
+        </w:rPr>
+      </w:pPr>
+      <w:r>
+        <w:rPr>
+          <w:color w:val="000000"/>
+          <w:sz w:val="22"/>
+          <w:szCs w:val="22"/>
+          <w:highlight w:val="green"/>
+        </w:rPr>
+        <w:t xml:space="preserve">Tsai, H. F., and J. Y. Liu (1999), Ionospheric total electron content response to solar eclipses, J. </w:t>
+      </w:r>
+      <w:proofErr w:type="spellStart"/>
+      <w:r>
+        <w:rPr>
+          <w:color w:val="000000"/>
+          <w:sz w:val="22"/>
+          <w:szCs w:val="22"/>
+          <w:highlight w:val="green"/>
+        </w:rPr>
+        <w:t>Geophys</w:t>
+      </w:r>
+      <w:proofErr w:type="spellEnd"/>
+      <w:r>
+        <w:rPr>
+          <w:color w:val="000000"/>
+          <w:sz w:val="22"/>
+          <w:szCs w:val="22"/>
+          <w:highlight w:val="green"/>
+        </w:rPr>
+        <w:t>. Res., 104(A6), 12657–12668, doi:</w:t>
+      </w:r>
+      <w:hyperlink r:id="rId24">
+        <w:r>
+          <w:rPr>
+            <w:color w:val="000000"/>
+            <w:sz w:val="22"/>
+            <w:szCs w:val="22"/>
+            <w:highlight w:val="green"/>
+          </w:rPr>
+          <w:t>10.1029/1999JA900001</w:t>
+        </w:r>
+      </w:hyperlink>
+      <w:r>
+        <w:rPr>
+          <w:color w:val="000000"/>
+          <w:sz w:val="22"/>
+          <w:szCs w:val="22"/>
+          <w:highlight w:val="green"/>
+        </w:rPr>
+        <w:t>.</w:t>
+      </w:r>
+    </w:p>
+    <w:p>
+      <w:pPr>
+        <w:spacing w:before="120"/>
+        <w:rPr>
+          <w:sz w:val="22"/>
+          <w:szCs w:val="22"/>
+        </w:rPr>
+      </w:pPr>
+      <w:r>
+        <w:rPr>
+          <w:sz w:val="22"/>
+          <w:szCs w:val="22"/>
+          <w:highlight w:val="green"/>
+        </w:rPr>
+        <w:t>Harding, B. J., </w:t>
+      </w:r>
+      <w:proofErr w:type="spellStart"/>
+      <w:r>
+        <w:rPr>
+          <w:sz w:val="22"/>
+          <w:szCs w:val="22"/>
+          <w:highlight w:val="green"/>
+        </w:rPr>
+        <w:t>Drob</w:t>
+      </w:r>
+      <w:proofErr w:type="spellEnd"/>
+      <w:r>
+        <w:rPr>
+          <w:sz w:val="22"/>
+          <w:szCs w:val="22"/>
+          <w:highlight w:val="green"/>
+        </w:rPr>
+        <w:t>, D. P., </w:t>
+      </w:r>
+      <w:proofErr w:type="spellStart"/>
+      <w:r>
+        <w:rPr>
+          <w:sz w:val="22"/>
+          <w:szCs w:val="22"/>
+          <w:highlight w:val="green"/>
+        </w:rPr>
+        <w:t>Buriti</w:t>
+      </w:r>
+      <w:proofErr w:type="spellEnd"/>
+      <w:r>
+        <w:rPr>
+          <w:sz w:val="22"/>
+          <w:szCs w:val="22"/>
+          <w:highlight w:val="green"/>
+        </w:rPr>
+        <w:t>, R. A., &amp; </w:t>
+      </w:r>
+      <w:proofErr w:type="spellStart"/>
+      <w:r>
+        <w:rPr>
+          <w:sz w:val="22"/>
+          <w:szCs w:val="22"/>
+          <w:highlight w:val="green"/>
+        </w:rPr>
+        <w:t>Makela</w:t>
+      </w:r>
+      <w:proofErr w:type="spellEnd"/>
+      <w:r>
+        <w:rPr>
+          <w:sz w:val="22"/>
+          <w:szCs w:val="22"/>
+          <w:highlight w:val="green"/>
+        </w:rPr>
+        <w:t xml:space="preserve">, J. J. (2018). Nightside detection of a large-scale </w:t>
+      </w:r>
+      <w:proofErr w:type="spellStart"/>
+      <w:r>
+        <w:rPr>
+          <w:sz w:val="22"/>
+          <w:szCs w:val="22"/>
+          <w:highlight w:val="green"/>
+        </w:rPr>
+        <w:t>thermospheric</w:t>
+      </w:r>
+      <w:proofErr w:type="spellEnd"/>
+      <w:r>
+        <w:rPr>
+          <w:sz w:val="22"/>
+          <w:szCs w:val="22"/>
+          <w:highlight w:val="green"/>
+        </w:rPr>
+        <w:t xml:space="preserve"> wave generated by a solar eclipse. Geophysical Research Letters, 45(8), 3366–3373. </w:t>
+      </w:r>
+      <w:hyperlink r:id="rId25">
+        <w:r>
+          <w:rPr>
+            <w:sz w:val="22"/>
+            <w:szCs w:val="22"/>
+            <w:highlight w:val="green"/>
+          </w:rPr>
+          <w:t>https://doi.org/10.1002/2018GL077015</w:t>
+        </w:r>
+      </w:hyperlink>
+    </w:p>
+    <w:p>
+      <w:pPr>
+        <w:spacing w:before="120"/>
+        <w:rPr>
+          <w:sz w:val="22"/>
+          <w:szCs w:val="22"/>
+        </w:rPr>
+      </w:pPr>
+      <w:proofErr w:type="spellStart"/>
+      <w:r>
+        <w:rPr>
+          <w:sz w:val="22"/>
+          <w:szCs w:val="22"/>
+          <w:highlight w:val="green"/>
+        </w:rPr>
+        <w:lastRenderedPageBreak/>
+        <w:t>Aryal</w:t>
+      </w:r>
+      <w:proofErr w:type="spellEnd"/>
+      <w:r>
+        <w:rPr>
+          <w:sz w:val="22"/>
+          <w:szCs w:val="22"/>
+          <w:highlight w:val="green"/>
+        </w:rPr>
+        <w:t>, S., Evans, J. S., </w:t>
+      </w:r>
+      <w:proofErr w:type="spellStart"/>
+      <w:r>
+        <w:rPr>
+          <w:sz w:val="22"/>
+          <w:szCs w:val="22"/>
+          <w:highlight w:val="green"/>
+        </w:rPr>
+        <w:t>Correira</w:t>
+      </w:r>
+      <w:proofErr w:type="spellEnd"/>
+      <w:r>
+        <w:rPr>
+          <w:sz w:val="22"/>
+          <w:szCs w:val="22"/>
+          <w:highlight w:val="green"/>
+        </w:rPr>
+        <w:t>, J., Burns, A. G., Wang, W., Solomon, S. C., et al. (2020). First global-scale synoptic imaging of solar eclipse effects in the thermosphere. Journal of Geophysical Research: Space Physics, 125(9), e2020JA027789. </w:t>
+      </w:r>
+      <w:hyperlink r:id="rId26">
+        <w:r>
+          <w:rPr>
+            <w:sz w:val="22"/>
+            <w:szCs w:val="22"/>
+            <w:highlight w:val="green"/>
+          </w:rPr>
+          <w:t>https://doi.org/10.1029/2020JA027789</w:t>
+        </w:r>
+      </w:hyperlink>
+    </w:p>
+    <w:p>
+      <w:pPr>
+        <w:spacing w:before="120"/>
+        <w:rPr>
+          <w:sz w:val="22"/>
+          <w:szCs w:val="22"/>
+        </w:rPr>
+      </w:pPr>
+      <w:proofErr w:type="spellStart"/>
+      <w:r>
+        <w:rPr>
+          <w:sz w:val="22"/>
+          <w:szCs w:val="22"/>
+        </w:rPr>
+        <w:t>Střeštík</w:t>
+      </w:r>
+      <w:proofErr w:type="spellEnd"/>
+      <w:r>
+        <w:rPr>
+          <w:sz w:val="22"/>
+          <w:szCs w:val="22"/>
+        </w:rPr>
+        <w:t xml:space="preserve">, J. The Response </w:t>
+      </w:r>
+      <w:proofErr w:type="gramStart"/>
+      <w:r>
+        <w:rPr>
+          <w:sz w:val="22"/>
+          <w:szCs w:val="22"/>
+        </w:rPr>
+        <w:t>Of</w:t>
+      </w:r>
+      <w:proofErr w:type="gramEnd"/>
+      <w:r>
+        <w:rPr>
+          <w:sz w:val="22"/>
+          <w:szCs w:val="22"/>
+        </w:rPr>
+        <w:t xml:space="preserve"> The 11 August 1999 Total Solar Eclipse In The Geomagnetic Field. Earth, Moon, and Planets 85, 561–566 (1999). https://doi.org/10.1023/A:1017047627850</w:t>
+      </w:r>
+    </w:p>
+    <w:p>
+      <w:pPr>
+        <w:spacing w:before="120"/>
+        <w:rPr>
+          <w:sz w:val="22"/>
+          <w:szCs w:val="22"/>
+        </w:rPr>
+      </w:pPr>
+      <w:proofErr w:type="spellStart"/>
+      <w:r>
+        <w:rPr>
+          <w:sz w:val="22"/>
+          <w:szCs w:val="22"/>
+        </w:rPr>
+        <w:t>Ladynin</w:t>
+      </w:r>
+      <w:proofErr w:type="spellEnd"/>
+      <w:r>
+        <w:rPr>
+          <w:sz w:val="22"/>
+          <w:szCs w:val="22"/>
+        </w:rPr>
+        <w:t>, A., </w:t>
+      </w:r>
+      <w:proofErr w:type="spellStart"/>
+      <w:r>
+        <w:rPr>
+          <w:sz w:val="22"/>
+          <w:szCs w:val="22"/>
+        </w:rPr>
+        <w:t>Semakov</w:t>
+      </w:r>
+      <w:proofErr w:type="spellEnd"/>
+      <w:r>
+        <w:rPr>
+          <w:sz w:val="22"/>
+          <w:szCs w:val="22"/>
+        </w:rPr>
+        <w:t>, N. N., &amp; </w:t>
+      </w:r>
+      <w:proofErr w:type="spellStart"/>
+      <w:r>
+        <w:rPr>
+          <w:sz w:val="22"/>
+          <w:szCs w:val="22"/>
+        </w:rPr>
+        <w:t>Khomutov</w:t>
+      </w:r>
+      <w:proofErr w:type="spellEnd"/>
+      <w:r>
+        <w:rPr>
+          <w:sz w:val="22"/>
+          <w:szCs w:val="22"/>
+        </w:rPr>
+        <w:t>, S. Y. (2011). Changes in the daily geomagnetic variation during the total solar eclipse of 1 August 2008. Russian Geology and Geophysics, 52(3), 343–352. </w:t>
+      </w:r>
+      <w:hyperlink r:id="rId27">
+        <w:r>
+          <w:rPr>
+            <w:sz w:val="22"/>
+            <w:szCs w:val="22"/>
+          </w:rPr>
+          <w:t>https://doi.org/10.1016/j.rgg.2011.02.007</w:t>
+        </w:r>
+      </w:hyperlink>
+    </w:p>
+    <w:p>
+      <w:pPr>
+        <w:spacing w:before="120"/>
+        <w:rPr>
+          <w:sz w:val="22"/>
+          <w:szCs w:val="22"/>
+        </w:rPr>
+      </w:pPr>
+      <w:proofErr w:type="spellStart"/>
+      <w:r>
+        <w:rPr>
+          <w:sz w:val="22"/>
+          <w:szCs w:val="22"/>
+        </w:rPr>
+        <w:t>Chernogor</w:t>
+      </w:r>
+      <w:proofErr w:type="spellEnd"/>
+      <w:r>
+        <w:rPr>
+          <w:sz w:val="22"/>
+          <w:szCs w:val="22"/>
+        </w:rPr>
+        <w:t>, L. Geomagnetic Effect of the Solar Eclipse of June 10, 2021. </w:t>
+      </w:r>
+      <w:proofErr w:type="spellStart"/>
+      <w:r>
+        <w:rPr>
+          <w:sz w:val="22"/>
+          <w:szCs w:val="22"/>
+        </w:rPr>
+        <w:t>Kinemat</w:t>
+      </w:r>
+      <w:proofErr w:type="spellEnd"/>
+      <w:r>
+        <w:rPr>
+          <w:sz w:val="22"/>
+          <w:szCs w:val="22"/>
+        </w:rPr>
+        <w:t>. Phys. Celest. Bodies 38, 11–24 (2022). https://doi.org/10.3103/S0884591322010020</w:t>
+      </w:r>
+    </w:p>
+    <w:p>
+      <w:pPr>
+        <w:spacing w:before="120"/>
+        <w:rPr>
+          <w:sz w:val="22"/>
+          <w:szCs w:val="22"/>
+        </w:rPr>
+      </w:pPr>
+      <w:r>
+        <w:rPr>
+          <w:sz w:val="22"/>
+          <w:szCs w:val="22"/>
+          <w:highlight w:val="green"/>
+        </w:rPr>
+        <w:t>Chen, X., Dang, T., Zhang, B., </w:t>
+      </w:r>
+      <w:proofErr w:type="spellStart"/>
+      <w:r>
+        <w:rPr>
+          <w:sz w:val="22"/>
+          <w:szCs w:val="22"/>
+          <w:highlight w:val="green"/>
+        </w:rPr>
+        <w:t>Lotko</w:t>
+      </w:r>
+      <w:proofErr w:type="spellEnd"/>
+      <w:r>
+        <w:rPr>
+          <w:sz w:val="22"/>
+          <w:szCs w:val="22"/>
+          <w:highlight w:val="green"/>
+        </w:rPr>
+        <w:t>, W., Pham, K., Wang, W., et al. (2021). Global effects of a polar solar eclipse on the coupled magnetosphere-ionosphere system. Geophysical Research Letters, 48, e2021GL096471. </w:t>
+      </w:r>
+      <w:hyperlink r:id="rId28">
+        <w:r>
+          <w:rPr>
+            <w:sz w:val="22"/>
+            <w:szCs w:val="22"/>
+            <w:highlight w:val="green"/>
+          </w:rPr>
+          <w:t>https://doi.org/10.1029/2021GL096471</w:t>
+        </w:r>
+      </w:hyperlink>
+    </w:p>
+    <w:p>
+      <w:pPr>
+        <w:spacing w:before="120"/>
+        <w:rPr>
+          <w:sz w:val="22"/>
+          <w:szCs w:val="22"/>
+        </w:rPr>
+      </w:pPr>
+      <w:r>
+        <w:rPr>
+          <w:sz w:val="22"/>
+          <w:szCs w:val="22"/>
+        </w:rPr>
+        <w:t xml:space="preserve">Momani, M., Al </w:t>
+      </w:r>
+      <w:proofErr w:type="spellStart"/>
+      <w:r>
+        <w:rPr>
+          <w:sz w:val="22"/>
+          <w:szCs w:val="22"/>
+        </w:rPr>
+        <w:t>Smadi</w:t>
+      </w:r>
+      <w:proofErr w:type="spellEnd"/>
+      <w:r>
+        <w:rPr>
+          <w:sz w:val="22"/>
+          <w:szCs w:val="22"/>
+        </w:rPr>
+        <w:t>, P.-T., al-</w:t>
+      </w:r>
+      <w:proofErr w:type="spellStart"/>
+      <w:r>
+        <w:rPr>
+          <w:sz w:val="22"/>
+          <w:szCs w:val="22"/>
+        </w:rPr>
+        <w:t>taweel</w:t>
+      </w:r>
+      <w:proofErr w:type="spellEnd"/>
+      <w:r>
+        <w:rPr>
+          <w:sz w:val="22"/>
+          <w:szCs w:val="22"/>
+        </w:rPr>
+        <w:t>, F., &amp; </w:t>
+      </w:r>
+      <w:proofErr w:type="spellStart"/>
+      <w:r>
+        <w:rPr>
+          <w:sz w:val="22"/>
+          <w:szCs w:val="22"/>
+        </w:rPr>
+        <w:t>Ghaidan</w:t>
+      </w:r>
+      <w:proofErr w:type="spellEnd"/>
+      <w:r>
+        <w:rPr>
+          <w:sz w:val="22"/>
+          <w:szCs w:val="22"/>
+        </w:rPr>
+        <w:t>, K. (2011). Magnetic field disturbances during the 2003 total solar eclipse over Antarctica as observed by magnetometers. European Journal of Technology and Advances in Engineering Research, 2, 69–75.</w:t>
+      </w:r>
+    </w:p>
+    <w:p>
+      <w:pPr>
+        <w:spacing w:before="120"/>
+        <w:rPr>
+          <w:sz w:val="22"/>
+          <w:szCs w:val="22"/>
+        </w:rPr>
+      </w:pPr>
+      <w:r>
+        <w:rPr>
+          <w:sz w:val="22"/>
+          <w:szCs w:val="22"/>
+          <w:highlight w:val="green"/>
+        </w:rPr>
+        <w:t>Powell, K. G., Roe, P. L., Linde, T. J., </w:t>
+      </w:r>
+      <w:proofErr w:type="spellStart"/>
+      <w:r>
+        <w:rPr>
+          <w:sz w:val="22"/>
+          <w:szCs w:val="22"/>
+          <w:highlight w:val="green"/>
+        </w:rPr>
+        <w:t>Gombosi</w:t>
+      </w:r>
+      <w:proofErr w:type="spellEnd"/>
+      <w:r>
+        <w:rPr>
+          <w:sz w:val="22"/>
+          <w:szCs w:val="22"/>
+          <w:highlight w:val="green"/>
+        </w:rPr>
+        <w:t>, T. I., &amp; </w:t>
+      </w:r>
+      <w:proofErr w:type="spellStart"/>
+      <w:r>
+        <w:rPr>
+          <w:sz w:val="22"/>
+          <w:szCs w:val="22"/>
+          <w:highlight w:val="green"/>
+        </w:rPr>
+        <w:t>Zeeuw</w:t>
+      </w:r>
+      <w:proofErr w:type="spellEnd"/>
+      <w:r>
+        <w:rPr>
+          <w:sz w:val="22"/>
+          <w:szCs w:val="22"/>
+          <w:highlight w:val="green"/>
+        </w:rPr>
+        <w:t>, D. L. D. (1999). A solution-adaptive upwind scheme for ideal magnetohydrodynamics. Journal of Computational Physics, 154(2), 284–309. </w:t>
+      </w:r>
+      <w:hyperlink r:id="rId29">
+        <w:r>
+          <w:rPr>
+            <w:sz w:val="22"/>
+            <w:szCs w:val="22"/>
+            <w:highlight w:val="green"/>
+          </w:rPr>
+          <w:t>https://doi.org/10.1006/JCPH.1999.6299</w:t>
+        </w:r>
+      </w:hyperlink>
+    </w:p>
+    <w:p>
+      <w:pPr>
+        <w:spacing w:before="120"/>
+        <w:rPr>
+          <w:sz w:val="22"/>
+          <w:szCs w:val="22"/>
+        </w:rPr>
+      </w:pPr>
+      <w:proofErr w:type="spellStart"/>
+      <w:r>
+        <w:rPr>
+          <w:sz w:val="22"/>
+          <w:szCs w:val="22"/>
+          <w:highlight w:val="green"/>
+        </w:rPr>
+        <w:t>Glocer</w:t>
+      </w:r>
+      <w:proofErr w:type="spellEnd"/>
+      <w:r>
+        <w:rPr>
+          <w:sz w:val="22"/>
+          <w:szCs w:val="22"/>
+          <w:highlight w:val="green"/>
+        </w:rPr>
+        <w:t xml:space="preserve">, A., G. </w:t>
+      </w:r>
+      <w:proofErr w:type="spellStart"/>
+      <w:r>
+        <w:rPr>
+          <w:sz w:val="22"/>
+          <w:szCs w:val="22"/>
+          <w:highlight w:val="green"/>
+        </w:rPr>
+        <w:t>Tóth</w:t>
+      </w:r>
+      <w:proofErr w:type="spellEnd"/>
+      <w:r>
+        <w:rPr>
+          <w:sz w:val="22"/>
+          <w:szCs w:val="22"/>
+          <w:highlight w:val="green"/>
+        </w:rPr>
+        <w:t xml:space="preserve">, Y. Ma, T. </w:t>
+      </w:r>
+      <w:proofErr w:type="spellStart"/>
+      <w:r>
+        <w:rPr>
+          <w:sz w:val="22"/>
+          <w:szCs w:val="22"/>
+          <w:highlight w:val="green"/>
+        </w:rPr>
+        <w:t>Gombosi</w:t>
+      </w:r>
+      <w:proofErr w:type="spellEnd"/>
+      <w:r>
+        <w:rPr>
+          <w:sz w:val="22"/>
+          <w:szCs w:val="22"/>
+          <w:highlight w:val="green"/>
+        </w:rPr>
+        <w:t xml:space="preserve">, J.-C. Zhang, and L. M. Kistler (2009), Multifluid Block-Adaptive-Tree Solar wind Roe-type Upwind Scheme: Magnetospheric composition and dynamics during geomagnetic storms—Initial results, J. </w:t>
+      </w:r>
+      <w:proofErr w:type="spellStart"/>
+      <w:r>
+        <w:rPr>
+          <w:sz w:val="22"/>
+          <w:szCs w:val="22"/>
+          <w:highlight w:val="green"/>
+        </w:rPr>
+        <w:t>Geophys</w:t>
+      </w:r>
+      <w:proofErr w:type="spellEnd"/>
+      <w:r>
+        <w:rPr>
+          <w:sz w:val="22"/>
+          <w:szCs w:val="22"/>
+          <w:highlight w:val="green"/>
+        </w:rPr>
+        <w:t>. Res., 114, A12203, doi:</w:t>
+      </w:r>
+      <w:hyperlink r:id="rId30">
+        <w:r>
+          <w:rPr>
+            <w:sz w:val="22"/>
+            <w:szCs w:val="22"/>
+            <w:highlight w:val="green"/>
+          </w:rPr>
+          <w:t>10.1</w:t>
+        </w:r>
+        <w:r>
+          <w:rPr>
+            <w:sz w:val="22"/>
+            <w:szCs w:val="22"/>
+            <w:highlight w:val="green"/>
+          </w:rPr>
+          <w:t>0</w:t>
+        </w:r>
+        <w:r>
+          <w:rPr>
+            <w:sz w:val="22"/>
+            <w:szCs w:val="22"/>
+            <w:highlight w:val="green"/>
+          </w:rPr>
+          <w:t>29/2009JA014418</w:t>
+        </w:r>
+      </w:hyperlink>
+      <w:r>
+        <w:rPr>
+          <w:sz w:val="22"/>
+          <w:szCs w:val="22"/>
+          <w:highlight w:val="green"/>
+        </w:rPr>
+        <w:t>.</w:t>
+      </w:r>
+    </w:p>
+    <w:p>
+      <w:pPr>
+        <w:spacing w:before="120"/>
+        <w:rPr>
+          <w:sz w:val="22"/>
+          <w:szCs w:val="22"/>
+        </w:rPr>
+      </w:pPr>
+      <w:proofErr w:type="spellStart"/>
+      <w:r>
+        <w:rPr>
+          <w:sz w:val="22"/>
+          <w:szCs w:val="22"/>
+          <w:highlight w:val="green"/>
+        </w:rPr>
+        <w:t>Mrak</w:t>
+      </w:r>
+      <w:proofErr w:type="spellEnd"/>
+      <w:r>
+        <w:rPr>
+          <w:sz w:val="22"/>
+          <w:szCs w:val="22"/>
+          <w:highlight w:val="green"/>
+        </w:rPr>
+        <w:t xml:space="preserve">, S., Zhu, Q., Deng, Y., </w:t>
+      </w:r>
+      <w:proofErr w:type="spellStart"/>
+      <w:r>
+        <w:rPr>
+          <w:sz w:val="22"/>
+          <w:szCs w:val="22"/>
+          <w:highlight w:val="green"/>
+        </w:rPr>
+        <w:t>Dammasch</w:t>
+      </w:r>
+      <w:proofErr w:type="spellEnd"/>
+      <w:r>
+        <w:rPr>
+          <w:sz w:val="22"/>
+          <w:szCs w:val="22"/>
+          <w:highlight w:val="green"/>
+        </w:rPr>
+        <w:t xml:space="preserve">, I. E., Dominique, M., Hairston, M. R., Nishimura, Y., &amp; </w:t>
+      </w:r>
+      <w:proofErr w:type="spellStart"/>
+      <w:r>
+        <w:rPr>
+          <w:sz w:val="22"/>
+          <w:szCs w:val="22"/>
+          <w:highlight w:val="green"/>
+        </w:rPr>
+        <w:t>Semeter</w:t>
+      </w:r>
+      <w:proofErr w:type="spellEnd"/>
+      <w:r>
+        <w:rPr>
+          <w:sz w:val="22"/>
+          <w:szCs w:val="22"/>
+          <w:highlight w:val="green"/>
+        </w:rPr>
+        <w:t xml:space="preserve">, J. (2022). Modeling Solar Eclipses at Extreme </w:t>
+      </w:r>
+      <w:proofErr w:type="gramStart"/>
+      <w:r>
+        <w:rPr>
+          <w:sz w:val="22"/>
+          <w:szCs w:val="22"/>
+          <w:highlight w:val="green"/>
+        </w:rPr>
+        <w:t>Ultra Violet</w:t>
+      </w:r>
+      <w:proofErr w:type="gramEnd"/>
+      <w:r>
+        <w:rPr>
+          <w:sz w:val="22"/>
+          <w:szCs w:val="22"/>
+          <w:highlight w:val="green"/>
+        </w:rPr>
+        <w:t xml:space="preserve"> Wavelengths and the Effects of Nonuniform Eclipse Shadow on the Ionosphere-Thermosphere system. Journal of Geophysical Research: Space Physics, e2022JA031058. </w:t>
+      </w:r>
+      <w:hyperlink r:id="rId31">
+        <w:r>
+          <w:rPr>
+            <w:sz w:val="22"/>
+            <w:szCs w:val="22"/>
+            <w:highlight w:val="green"/>
+          </w:rPr>
+          <w:t>https://doi.org/10.1029/2022JA03</w:t>
         </w:r>
         <w:r>
           <w:rPr>
@@ -382,7 +1382,7 @@
             <w:szCs w:val="22"/>
             <w:highlight w:val="green"/>
           </w:rPr>
-          <w:t>661</w:t>
+          <w:t>058</w:t>
         </w:r>
       </w:hyperlink>
     </w:p>
@@ -400,16 +1400,659 @@
           <w:szCs w:val="22"/>
           <w:highlight w:val="green"/>
         </w:rPr>
-        <w:t>Salah, J. E., Oliver, W. L., Foster, J. C., Holt, J. M., Emery, B. A., &amp; Roble, R. G. (1986). Observations of the May 30, 1984, annular solar eclipse at Millstone Hill. Journal of Geophysical Research, 91(A2), 1651–1660. </w:t>
-      </w:r>
-      <w:hyperlink r:id="rId18">
+        <w:t xml:space="preserve">Ridley, A., Deng, Y., and </w:t>
+      </w:r>
+      <w:proofErr w:type="spellStart"/>
+      <w:r>
+        <w:rPr>
+          <w:sz w:val="22"/>
+          <w:szCs w:val="22"/>
+          <w:highlight w:val="green"/>
+        </w:rPr>
+        <w:t>Tóth</w:t>
+      </w:r>
+      <w:proofErr w:type="spellEnd"/>
+      <w:r>
+        <w:rPr>
+          <w:sz w:val="22"/>
+          <w:szCs w:val="22"/>
+          <w:highlight w:val="green"/>
+        </w:rPr>
+        <w:t>, G. (2006). The global ionosphere–thermosphere model. Journal of</w:t>
+      </w:r>
+      <w:r>
+        <w:rPr>
+          <w:sz w:val="22"/>
+          <w:szCs w:val="22"/>
+          <w:highlight w:val="green"/>
+        </w:rPr>
+        <w:br/>
+        <w:t>Atmospheric and Solar-Terrestrial Physics, 68, 839–864. doi.org/10.1016/j.jastp.2006.01.008</w:t>
+      </w:r>
+    </w:p>
+    <w:p>
+      <w:pPr>
+        <w:spacing w:before="120"/>
+        <w:rPr>
+          <w:sz w:val="22"/>
+          <w:szCs w:val="22"/>
+          <w:highlight w:val="green"/>
+        </w:rPr>
+      </w:pPr>
+      <w:r>
+        <w:rPr>
+          <w:sz w:val="22"/>
+          <w:szCs w:val="22"/>
+          <w:highlight w:val="green"/>
+        </w:rPr>
+        <w:t>Deng, Y., Ridley, A. J., and Wang, W. (2008). Effect of the altitudinal variation of the gravitational</w:t>
+      </w:r>
+      <w:r>
+        <w:rPr>
+          <w:sz w:val="22"/>
+          <w:szCs w:val="22"/>
+          <w:highlight w:val="green"/>
+        </w:rPr>
+        <w:br/>
+        <w:t xml:space="preserve">acceleration on the thermosphere simulation. </w:t>
+      </w:r>
+      <w:r>
+        <w:rPr>
+          <w:i/>
+          <w:sz w:val="22"/>
+          <w:szCs w:val="22"/>
+          <w:highlight w:val="green"/>
+        </w:rPr>
+        <w:t>Journal of Geophysical Research: Space Physics</w:t>
+      </w:r>
+      <w:r>
+        <w:rPr>
+          <w:sz w:val="22"/>
+          <w:szCs w:val="22"/>
+          <w:highlight w:val="green"/>
+        </w:rPr>
+        <w:t>, 113.</w:t>
+      </w:r>
+      <w:r>
+        <w:rPr>
+          <w:sz w:val="22"/>
+          <w:szCs w:val="22"/>
+          <w:highlight w:val="green"/>
+        </w:rPr>
+        <w:br/>
+      </w:r>
+      <w:proofErr w:type="spellStart"/>
+      <w:r>
+        <w:rPr>
+          <w:sz w:val="22"/>
+          <w:szCs w:val="22"/>
+          <w:highlight w:val="green"/>
+        </w:rPr>
+        <w:t>doi</w:t>
+      </w:r>
+      <w:proofErr w:type="spellEnd"/>
+      <w:r>
+        <w:rPr>
+          <w:sz w:val="22"/>
+          <w:szCs w:val="22"/>
+          <w:highlight w:val="green"/>
+        </w:rPr>
+        <w:t>: https://doi.org/10.1029/2008JA013081277</w:t>
+      </w:r>
+    </w:p>
+    <w:p>
+      <w:pPr>
+        <w:spacing w:before="120"/>
+        <w:rPr>
+          <w:sz w:val="22"/>
+          <w:szCs w:val="22"/>
+        </w:rPr>
+      </w:pPr>
+      <w:r>
+        <w:rPr>
+          <w:sz w:val="22"/>
+          <w:szCs w:val="22"/>
+          <w:highlight w:val="green"/>
+        </w:rPr>
+        <w:t>Weimer, D. R. (2005). Improved ionospheric electrodynamic models and application to calculating Joule heating rates. </w:t>
+      </w:r>
+      <w:r>
+        <w:rPr>
+          <w:i/>
+          <w:sz w:val="22"/>
+          <w:szCs w:val="22"/>
+          <w:highlight w:val="green"/>
+        </w:rPr>
+        <w:t xml:space="preserve">J. </w:t>
+      </w:r>
+      <w:proofErr w:type="spellStart"/>
+      <w:r>
+        <w:rPr>
+          <w:i/>
+          <w:sz w:val="22"/>
+          <w:szCs w:val="22"/>
+          <w:highlight w:val="green"/>
+        </w:rPr>
+        <w:t>Geophys</w:t>
+      </w:r>
+      <w:proofErr w:type="spellEnd"/>
+      <w:r>
+        <w:rPr>
+          <w:i/>
+          <w:sz w:val="22"/>
+          <w:szCs w:val="22"/>
+          <w:highlight w:val="green"/>
+        </w:rPr>
+        <w:t>. Res.</w:t>
+      </w:r>
+      <w:r>
+        <w:rPr>
+          <w:sz w:val="22"/>
+          <w:szCs w:val="22"/>
+          <w:highlight w:val="green"/>
+        </w:rPr>
+        <w:t> 110, A05306. doi:10.1029/2004JA010884</w:t>
+      </w:r>
+    </w:p>
+    <w:p>
+      <w:pPr>
+        <w:spacing w:before="120"/>
+        <w:rPr>
+          <w:sz w:val="22"/>
+          <w:szCs w:val="22"/>
+        </w:rPr>
+      </w:pPr>
+      <w:r>
+        <w:rPr>
+          <w:sz w:val="22"/>
+          <w:szCs w:val="22"/>
+          <w:highlight w:val="green"/>
+        </w:rPr>
+        <w:t xml:space="preserve">Zhu, Q., Deng, Y., </w:t>
+      </w:r>
+      <w:proofErr w:type="spellStart"/>
+      <w:r>
+        <w:rPr>
+          <w:sz w:val="22"/>
+          <w:szCs w:val="22"/>
+          <w:highlight w:val="green"/>
+        </w:rPr>
+        <w:t>Maute</w:t>
+      </w:r>
+      <w:proofErr w:type="spellEnd"/>
+      <w:r>
+        <w:rPr>
+          <w:sz w:val="22"/>
+          <w:szCs w:val="22"/>
+          <w:highlight w:val="green"/>
+        </w:rPr>
+        <w:t xml:space="preserve">, A., </w:t>
+      </w:r>
+      <w:proofErr w:type="spellStart"/>
+      <w:r>
+        <w:rPr>
+          <w:sz w:val="22"/>
+          <w:szCs w:val="22"/>
+          <w:highlight w:val="green"/>
+        </w:rPr>
+        <w:t>Kilcommons</w:t>
+      </w:r>
+      <w:proofErr w:type="spellEnd"/>
+      <w:r>
+        <w:rPr>
+          <w:sz w:val="22"/>
+          <w:szCs w:val="22"/>
+          <w:highlight w:val="green"/>
+        </w:rPr>
+        <w:t>, L. M., Knipp, D. J., and Hairston, M. (2021). ASHLEY: A new empirical model for the high-latitude electron precipitation and electric field. </w:t>
+      </w:r>
+      <w:r>
+        <w:rPr>
+          <w:i/>
+          <w:sz w:val="22"/>
+          <w:szCs w:val="22"/>
+          <w:highlight w:val="green"/>
+        </w:rPr>
+        <w:t>Space Weather</w:t>
+      </w:r>
+      <w:r>
+        <w:rPr>
+          <w:sz w:val="22"/>
+          <w:szCs w:val="22"/>
+          <w:highlight w:val="green"/>
+        </w:rPr>
+        <w:t> 19, e2020SW002671. doi:10.1029/2020SW002671</w:t>
+      </w:r>
+    </w:p>
+    <w:p>
+      <w:pPr>
+        <w:spacing w:before="120"/>
+        <w:rPr>
+          <w:sz w:val="22"/>
+          <w:szCs w:val="22"/>
+        </w:rPr>
+      </w:pPr>
+      <w:proofErr w:type="spellStart"/>
+      <w:r>
+        <w:rPr>
+          <w:sz w:val="22"/>
+          <w:szCs w:val="22"/>
+          <w:highlight w:val="green"/>
+        </w:rPr>
+        <w:t>Maute</w:t>
+      </w:r>
+      <w:proofErr w:type="spellEnd"/>
+      <w:r>
+        <w:rPr>
+          <w:sz w:val="22"/>
+          <w:szCs w:val="22"/>
+          <w:highlight w:val="green"/>
+        </w:rPr>
+        <w:t>, A., and Richmond, A. D. (2017). F-region dynamo simulations at low and mid-latitude. Space Sci. Rev. 206 (1–4), 471–493. doi:10.1007/s11214-016-0262-3</w:t>
+      </w:r>
+    </w:p>
+    <w:p>
+      <w:pPr>
+        <w:spacing w:before="120"/>
+        <w:rPr>
+          <w:sz w:val="22"/>
+          <w:szCs w:val="22"/>
+        </w:rPr>
+      </w:pPr>
+      <w:r>
+        <w:rPr>
+          <w:sz w:val="22"/>
+          <w:szCs w:val="22"/>
+        </w:rPr>
+        <w:t xml:space="preserve">Deng, Y., Lin, C. Y., Zhu, Q., and Sheng, C. (2021). “Influence of nonhydrostatic processes on the ionosphere-thermosphere,” in Upper atmosphere dynamics and energetics. Editors W. Wang, Y. Zhang, and L. J. Paxton </w:t>
+      </w:r>
+      <w:proofErr w:type="gramStart"/>
+      <w:r>
+        <w:rPr>
+          <w:sz w:val="22"/>
+          <w:szCs w:val="22"/>
+        </w:rPr>
+        <w:t>doi:10.1002/9781119815631.ch4</w:t>
+      </w:r>
+      <w:proofErr w:type="gramEnd"/>
+    </w:p>
+    <w:p>
+      <w:pPr>
+        <w:spacing w:before="120"/>
+        <w:rPr>
+          <w:sz w:val="22"/>
+          <w:szCs w:val="22"/>
+        </w:rPr>
+      </w:pPr>
+      <w:r>
+        <w:rPr>
+          <w:sz w:val="22"/>
+          <w:szCs w:val="22"/>
+          <w:highlight w:val="green"/>
+        </w:rPr>
+        <w:t xml:space="preserve">Lin, C. Y., Deng, Y., Sheng, C., and </w:t>
+      </w:r>
+      <w:proofErr w:type="spellStart"/>
+      <w:r>
+        <w:rPr>
+          <w:sz w:val="22"/>
+          <w:szCs w:val="22"/>
+          <w:highlight w:val="green"/>
+        </w:rPr>
+        <w:t>Drob</w:t>
+      </w:r>
+      <w:proofErr w:type="spellEnd"/>
+      <w:r>
+        <w:rPr>
+          <w:sz w:val="22"/>
+          <w:szCs w:val="22"/>
+          <w:highlight w:val="green"/>
+        </w:rPr>
+        <w:t xml:space="preserve">, D. P. (2017). A study of the nonlinear response of the upper atmosphere to episodic and stochastic acoustic-gravity wave forcing. J. </w:t>
+      </w:r>
+      <w:proofErr w:type="spellStart"/>
+      <w:r>
+        <w:rPr>
+          <w:sz w:val="22"/>
+          <w:szCs w:val="22"/>
+          <w:highlight w:val="green"/>
+        </w:rPr>
+        <w:t>Geophys</w:t>
+      </w:r>
+      <w:proofErr w:type="spellEnd"/>
+      <w:r>
+        <w:rPr>
+          <w:sz w:val="22"/>
+          <w:szCs w:val="22"/>
+          <w:highlight w:val="green"/>
+        </w:rPr>
+        <w:t>. Res. Space Phys. 122, 1178–1198. doi:10.1002/2016JA022930</w:t>
+      </w:r>
+    </w:p>
+    <w:p>
+      <w:pPr>
+        <w:spacing w:before="120"/>
+        <w:rPr>
+          <w:sz w:val="22"/>
+          <w:szCs w:val="22"/>
+        </w:rPr>
+      </w:pPr>
+      <w:r>
+        <w:rPr>
+          <w:sz w:val="22"/>
+          <w:szCs w:val="22"/>
+          <w:highlight w:val="green"/>
+        </w:rPr>
+        <w:t>Hong, Y., Deng, Y., Zhu, Q., </w:t>
+      </w:r>
+      <w:proofErr w:type="spellStart"/>
+      <w:r>
+        <w:rPr>
+          <w:sz w:val="22"/>
+          <w:szCs w:val="22"/>
+          <w:highlight w:val="green"/>
+        </w:rPr>
+        <w:t>Maute</w:t>
+      </w:r>
+      <w:proofErr w:type="spellEnd"/>
+      <w:r>
+        <w:rPr>
+          <w:sz w:val="22"/>
+          <w:szCs w:val="22"/>
+          <w:highlight w:val="green"/>
+        </w:rPr>
+        <w:t xml:space="preserve">, A., Waters, C., Hairston, M., et al. (2023). Inter-hemispheric asymmetries in the high-latitude electrodynamic forcing and the thermosphere during the October 8-9, 2012 </w:t>
+      </w:r>
+      <w:r>
+        <w:rPr>
+          <w:sz w:val="22"/>
+          <w:szCs w:val="22"/>
+          <w:highlight w:val="green"/>
+        </w:rPr>
+        <w:lastRenderedPageBreak/>
+        <w:t>geomagnetic storm: An integrated data-model investigation. Frontiers in Astronomy and Space Sciences, 10, 1062265. </w:t>
+      </w:r>
+      <w:hyperlink r:id="rId32">
         <w:r>
           <w:rPr>
             <w:sz w:val="22"/>
             <w:szCs w:val="22"/>
             <w:highlight w:val="green"/>
           </w:rPr>
-          <w:t>https://doi.org/10.1029/2020JA02829610.10</w:t>
+          <w:t>https://doi.org/10.3389/fspas.2023.1062265</w:t>
+        </w:r>
+      </w:hyperlink>
+    </w:p>
+    <w:p>
+      <w:pPr>
+        <w:spacing w:before="120"/>
+        <w:rPr>
+          <w:sz w:val="22"/>
+          <w:szCs w:val="22"/>
+        </w:rPr>
+      </w:pPr>
+      <w:r>
+        <w:rPr>
+          <w:sz w:val="22"/>
+          <w:szCs w:val="22"/>
+          <w:highlight w:val="green"/>
+        </w:rPr>
+        <w:t xml:space="preserve">Richmond, A. D. (1995). Ionospheric electrodynamics using magnetic apex coordinates. J. </w:t>
+      </w:r>
+      <w:proofErr w:type="spellStart"/>
+      <w:r>
+        <w:rPr>
+          <w:sz w:val="22"/>
+          <w:szCs w:val="22"/>
+          <w:highlight w:val="green"/>
+        </w:rPr>
+        <w:t>Geomagn</w:t>
+      </w:r>
+      <w:proofErr w:type="spellEnd"/>
+      <w:r>
+        <w:rPr>
+          <w:sz w:val="22"/>
+          <w:szCs w:val="22"/>
+          <w:highlight w:val="green"/>
+        </w:rPr>
+        <w:t xml:space="preserve">. </w:t>
+      </w:r>
+      <w:proofErr w:type="spellStart"/>
+      <w:r>
+        <w:rPr>
+          <w:sz w:val="22"/>
+          <w:szCs w:val="22"/>
+          <w:highlight w:val="green"/>
+        </w:rPr>
+        <w:t>Geoelectr</w:t>
+      </w:r>
+      <w:proofErr w:type="spellEnd"/>
+      <w:r>
+        <w:rPr>
+          <w:sz w:val="22"/>
+          <w:szCs w:val="22"/>
+          <w:highlight w:val="green"/>
+        </w:rPr>
+        <w:t>. 47, 191–212. doi:10.5636/jgg.47.191</w:t>
+      </w:r>
+    </w:p>
+    <w:p>
+      <w:pPr>
+        <w:spacing w:before="120"/>
+        <w:rPr>
+          <w:sz w:val="22"/>
+          <w:szCs w:val="22"/>
+        </w:rPr>
+      </w:pPr>
+      <w:proofErr w:type="spellStart"/>
+      <w:r>
+        <w:rPr>
+          <w:sz w:val="22"/>
+          <w:szCs w:val="22"/>
+          <w:highlight w:val="green"/>
+        </w:rPr>
+        <w:t>Tóth</w:t>
+      </w:r>
+      <w:proofErr w:type="spellEnd"/>
+      <w:r>
+        <w:rPr>
+          <w:sz w:val="22"/>
+          <w:szCs w:val="22"/>
+          <w:highlight w:val="green"/>
+        </w:rPr>
+        <w:t xml:space="preserve">, G., et al. (2005), Space Weather Modeling Framework: A new tool for the space science community, J. </w:t>
+      </w:r>
+      <w:proofErr w:type="spellStart"/>
+      <w:r>
+        <w:rPr>
+          <w:sz w:val="22"/>
+          <w:szCs w:val="22"/>
+          <w:highlight w:val="green"/>
+        </w:rPr>
+        <w:t>Geophys</w:t>
+      </w:r>
+      <w:proofErr w:type="spellEnd"/>
+      <w:r>
+        <w:rPr>
+          <w:sz w:val="22"/>
+          <w:szCs w:val="22"/>
+          <w:highlight w:val="green"/>
+        </w:rPr>
+        <w:t>. Res., 110, A12226, doi:</w:t>
+      </w:r>
+      <w:hyperlink r:id="rId33">
+        <w:r>
+          <w:rPr>
+            <w:sz w:val="22"/>
+            <w:szCs w:val="22"/>
+            <w:highlight w:val="green"/>
+          </w:rPr>
+          <w:t>10.1029/2005JA011126</w:t>
+        </w:r>
+      </w:hyperlink>
+      <w:r>
+        <w:rPr>
+          <w:sz w:val="22"/>
+          <w:szCs w:val="22"/>
+          <w:highlight w:val="green"/>
+        </w:rPr>
+        <w:t>.</w:t>
+      </w:r>
+    </w:p>
+    <w:p>
+      <w:pPr>
+        <w:spacing w:before="120"/>
+        <w:rPr>
+          <w:sz w:val="22"/>
+          <w:szCs w:val="22"/>
+        </w:rPr>
+      </w:pPr>
+      <w:proofErr w:type="spellStart"/>
+      <w:r>
+        <w:rPr>
+          <w:sz w:val="22"/>
+          <w:szCs w:val="22"/>
+        </w:rPr>
+        <w:t>Gombosi</w:t>
+      </w:r>
+      <w:proofErr w:type="spellEnd"/>
+      <w:r>
+        <w:rPr>
+          <w:sz w:val="22"/>
+          <w:szCs w:val="22"/>
+        </w:rPr>
+        <w:t>, T. I., Chen, Y., Huang, Z., Manchester, W. B., Sokolov, I., Toth, G., &amp; van der Holst, B. (2023). Adaptive global magnetohydrodynamic simulations. Space and Astrophysical Plasma Simulation, 211–253. </w:t>
+      </w:r>
+      <w:hyperlink r:id="rId34">
+        <w:r>
+          <w:rPr>
+            <w:sz w:val="22"/>
+            <w:szCs w:val="22"/>
+          </w:rPr>
+          <w:t>https://doi.org/10.1007/978-3-031-</w:t>
+        </w:r>
+        <w:r>
+          <w:rPr>
+            <w:sz w:val="22"/>
+            <w:szCs w:val="22"/>
+          </w:rPr>
+          <w:t>1</w:t>
+        </w:r>
+        <w:r>
+          <w:rPr>
+            <w:sz w:val="22"/>
+            <w:szCs w:val="22"/>
+          </w:rPr>
+          <w:t>1870-8_7</w:t>
+        </w:r>
+      </w:hyperlink>
+    </w:p>
+    <w:p>
+      <w:pPr>
+        <w:spacing w:before="120"/>
+        <w:rPr>
+          <w:sz w:val="22"/>
+          <w:szCs w:val="22"/>
+        </w:rPr>
+      </w:pPr>
+      <w:proofErr w:type="spellStart"/>
+      <w:r>
+        <w:rPr>
+          <w:sz w:val="22"/>
+          <w:szCs w:val="22"/>
+          <w:highlight w:val="green"/>
+        </w:rPr>
+        <w:t>Tóth</w:t>
+      </w:r>
+      <w:proofErr w:type="spellEnd"/>
+      <w:r>
+        <w:rPr>
+          <w:sz w:val="22"/>
+          <w:szCs w:val="22"/>
+          <w:highlight w:val="green"/>
+        </w:rPr>
+        <w:t xml:space="preserve">, G., van der Holst, B., Sokolov, I. V., de </w:t>
+      </w:r>
+      <w:proofErr w:type="spellStart"/>
+      <w:r>
+        <w:rPr>
+          <w:sz w:val="22"/>
+          <w:szCs w:val="22"/>
+          <w:highlight w:val="green"/>
+        </w:rPr>
+        <w:t>Zeeuw</w:t>
+      </w:r>
+      <w:proofErr w:type="spellEnd"/>
+      <w:r>
+        <w:rPr>
+          <w:sz w:val="22"/>
+          <w:szCs w:val="22"/>
+          <w:highlight w:val="green"/>
+        </w:rPr>
+        <w:t>, D. L., </w:t>
+      </w:r>
+      <w:proofErr w:type="spellStart"/>
+      <w:r>
+        <w:rPr>
+          <w:sz w:val="22"/>
+          <w:szCs w:val="22"/>
+          <w:highlight w:val="green"/>
+        </w:rPr>
+        <w:t>Gombosi</w:t>
+      </w:r>
+      <w:proofErr w:type="spellEnd"/>
+      <w:r>
+        <w:rPr>
+          <w:sz w:val="22"/>
+          <w:szCs w:val="22"/>
+          <w:highlight w:val="green"/>
+        </w:rPr>
+        <w:t>, T. I., Fang, F., Manchester, W. B., Meng, X., Najib, D., Powell, K. G., Stout, Q. F., </w:t>
+      </w:r>
+      <w:proofErr w:type="spellStart"/>
+      <w:r>
+        <w:rPr>
+          <w:sz w:val="22"/>
+          <w:szCs w:val="22"/>
+          <w:highlight w:val="green"/>
+        </w:rPr>
+        <w:t>Glocer</w:t>
+      </w:r>
+      <w:proofErr w:type="spellEnd"/>
+      <w:r>
+        <w:rPr>
+          <w:sz w:val="22"/>
+          <w:szCs w:val="22"/>
+          <w:highlight w:val="green"/>
+        </w:rPr>
+        <w:t>, A., Ma, Y. J., &amp; </w:t>
+      </w:r>
+      <w:proofErr w:type="spellStart"/>
+      <w:r>
+        <w:rPr>
+          <w:sz w:val="22"/>
+          <w:szCs w:val="22"/>
+          <w:highlight w:val="green"/>
+        </w:rPr>
+        <w:t>Opher</w:t>
+      </w:r>
+      <w:proofErr w:type="spellEnd"/>
+      <w:r>
+        <w:rPr>
+          <w:sz w:val="22"/>
+          <w:szCs w:val="22"/>
+          <w:highlight w:val="green"/>
+        </w:rPr>
+        <w:t>, M. (2012). Journal of Computational Physics, 231(3), 870–903. </w:t>
+      </w:r>
+      <w:hyperlink r:id="rId35">
+        <w:r>
+          <w:rPr>
+            <w:sz w:val="22"/>
+            <w:szCs w:val="22"/>
+            <w:highlight w:val="green"/>
+          </w:rPr>
+          <w:t>https://doi.org/10.1016/j.jcp.</w:t>
         </w:r>
         <w:r>
           <w:rPr>
@@ -425,7 +2068,7 @@
             <w:szCs w:val="22"/>
             <w:highlight w:val="green"/>
           </w:rPr>
-          <w:t>9/</w:t>
+          <w:t>011.02.006</w:t>
         </w:r>
       </w:hyperlink>
     </w:p>
@@ -437,22 +2080,50 @@
           <w:szCs w:val="22"/>
         </w:rPr>
       </w:pPr>
-      <w:r>
-        <w:rPr>
-          <w:sz w:val="22"/>
-          <w:szCs w:val="22"/>
-          <w:highlight w:val="green"/>
-        </w:rPr>
-        <w:t>Ding, F., Wan, W., Ning, B., Liu, L., Le, H., Xu, G., et al. (2010). GPS TEC response to the 22 July 2009 total solar eclipse in East Asia. Journal of Geophysical Research, 115, A07308. </w:t>
-      </w:r>
-      <w:hyperlink r:id="rId19">
+      <w:proofErr w:type="spellStart"/>
+      <w:r>
+        <w:rPr>
+          <w:sz w:val="22"/>
+          <w:szCs w:val="22"/>
+          <w:highlight w:val="green"/>
+        </w:rPr>
+        <w:t>Haiducek</w:t>
+      </w:r>
+      <w:proofErr w:type="spellEnd"/>
+      <w:r>
+        <w:rPr>
+          <w:sz w:val="22"/>
+          <w:szCs w:val="22"/>
+          <w:highlight w:val="green"/>
+        </w:rPr>
+        <w:t>, J. D., Welling, D. T., </w:t>
+      </w:r>
+      <w:proofErr w:type="spellStart"/>
+      <w:r>
+        <w:rPr>
+          <w:sz w:val="22"/>
+          <w:szCs w:val="22"/>
+          <w:highlight w:val="green"/>
+        </w:rPr>
+        <w:t>Ganushkina</w:t>
+      </w:r>
+      <w:proofErr w:type="spellEnd"/>
+      <w:r>
+        <w:rPr>
+          <w:sz w:val="22"/>
+          <w:szCs w:val="22"/>
+          <w:highlight w:val="green"/>
+        </w:rPr>
+        <w:t>, N. Y., Morley, S. K., &amp; Ozturk, D. S. (2017). SWMF global magnetosphere simulations of January 2005: Geomagnetic indices and cross-polar cap potential. Space Weather, 15, 1567–1587. </w:t>
+      </w:r>
+      <w:hyperlink r:id="rId36">
         <w:r>
           <w:rPr>
             <w:sz w:val="22"/>
             <w:szCs w:val="22"/>
             <w:highlight w:val="green"/>
           </w:rPr>
-          <w:t>https://doi.org/10.1029/200</w:t>
+          <w:t>https://doi.org/10.1002/2017</w:t>
         </w:r>
         <w:r>
           <w:rPr>
@@ -460,7 +2131,7 @@
             <w:szCs w:val="22"/>
             <w:highlight w:val="green"/>
           </w:rPr>
-          <w:t>9</w:t>
+          <w:t>S</w:t>
         </w:r>
         <w:r>
           <w:rPr>
@@ -468,7 +2139,7 @@
             <w:szCs w:val="22"/>
             <w:highlight w:val="green"/>
           </w:rPr>
-          <w:t>JA015113</w:t>
+          <w:t>W001695</w:t>
         </w:r>
       </w:hyperlink>
     </w:p>
@@ -480,6 +2151,14 @@
           <w:szCs w:val="22"/>
         </w:rPr>
       </w:pPr>
+      <w:r>
+        <w:rPr>
+          <w:sz w:val="22"/>
+          <w:szCs w:val="22"/>
+          <w:highlight w:val="green"/>
+        </w:rPr>
+        <w:t>Wolf, R. A., </w:t>
+      </w:r>
       <w:proofErr w:type="spellStart"/>
       <w:r>
         <w:rPr>
@@ -487,7 +2166,7 @@
           <w:szCs w:val="22"/>
           <w:highlight w:val="green"/>
         </w:rPr>
-        <w:t>Anastassiadis</w:t>
+        <w:t>Harel</w:t>
       </w:r>
       <w:proofErr w:type="spellEnd"/>
       <w:r>
@@ -496,7 +2175,7 @@
           <w:szCs w:val="22"/>
           <w:highlight w:val="green"/>
         </w:rPr>
-        <w:t>, M., &amp; </w:t>
+        <w:t>, M., Spiro, R. W., Voigt, G.-H., </w:t>
       </w:r>
       <w:proofErr w:type="spellStart"/>
       <w:r>
@@ -505,7 +2184,7 @@
           <w:szCs w:val="22"/>
           <w:highlight w:val="green"/>
         </w:rPr>
-        <w:t>Matsoukas</w:t>
+        <w:t>Reiff</w:t>
       </w:r>
       <w:proofErr w:type="spellEnd"/>
       <w:r>
@@ -514,16 +2193,16 @@
           <w:szCs w:val="22"/>
           <w:highlight w:val="green"/>
         </w:rPr>
-        <w:t>, D. (1969). Electron content measurements by beacon S-66 satellite during the May 20, 1966, solar eclipse. Journal of Atmospheric and Terrestrial Physics, 31(9), 1217–1222. </w:t>
-      </w:r>
-      <w:hyperlink r:id="rId20">
+        <w:t>, P. H., &amp; Chen, C.-K. (1982). Computer simulation of inner magnetospheric dynamics for the magnetic storm of July 29, 1977. Journal of Geophysical Research, 87(A8), 5949–5962. </w:t>
+      </w:r>
+      <w:hyperlink r:id="rId37">
         <w:r>
           <w:rPr>
             <w:sz w:val="22"/>
             <w:szCs w:val="22"/>
             <w:highlight w:val="green"/>
           </w:rPr>
-          <w:t>https://doi.org/10.1016/0021-9169(69)90</w:t>
+          <w:t>https://doi.org/1</w:t>
         </w:r>
         <w:r>
           <w:rPr>
@@ -539,7 +2218,7 @@
             <w:szCs w:val="22"/>
             <w:highlight w:val="green"/>
           </w:rPr>
-          <w:t>56-7</w:t>
+          <w:t>.1029/JA087iA08p05949</w:t>
         </w:r>
       </w:hyperlink>
     </w:p>
@@ -551,14 +2230,6 @@
           <w:szCs w:val="22"/>
         </w:rPr>
       </w:pPr>
-      <w:r>
-        <w:rPr>
-          <w:sz w:val="22"/>
-          <w:szCs w:val="22"/>
-          <w:highlight w:val="green"/>
-        </w:rPr>
-        <w:t>Müller-</w:t>
-      </w:r>
       <w:proofErr w:type="spellStart"/>
       <w:r>
         <w:rPr>
@@ -566,7 +2237,7 @@
           <w:szCs w:val="22"/>
           <w:highlight w:val="green"/>
         </w:rPr>
-        <w:t>Wodarg</w:t>
+        <w:t>Harel</w:t>
       </w:r>
       <w:proofErr w:type="spellEnd"/>
       <w:r>
@@ -575,132 +2246,141 @@
           <w:szCs w:val="22"/>
           <w:highlight w:val="green"/>
         </w:rPr>
-        <w:t>, I. C. F., Aylward, A. D., &amp; Lockwood, M. (1998). Effects of a mid-latitude solar eclipse on the thermosphere and ionosphere—A modelling study. Geophysical Research Letters, 25(20), 3787–3790. </w:t>
-      </w:r>
-      <w:hyperlink r:id="rId21">
+        <w:t xml:space="preserve">, M., R. A. Wolf, P. H. </w:t>
+      </w:r>
+      <w:proofErr w:type="spellStart"/>
+      <w:r>
+        <w:rPr>
+          <w:sz w:val="22"/>
+          <w:szCs w:val="22"/>
+          <w:highlight w:val="green"/>
+        </w:rPr>
+        <w:t>Reiff</w:t>
+      </w:r>
+      <w:proofErr w:type="spellEnd"/>
+      <w:r>
+        <w:rPr>
+          <w:sz w:val="22"/>
+          <w:szCs w:val="22"/>
+          <w:highlight w:val="green"/>
+        </w:rPr>
+        <w:t xml:space="preserve">, R. W. Spiro, W. J. Burke, F. J. Rich, M. </w:t>
+      </w:r>
+      <w:proofErr w:type="spellStart"/>
+      <w:r>
+        <w:rPr>
+          <w:sz w:val="22"/>
+          <w:szCs w:val="22"/>
+          <w:highlight w:val="green"/>
+        </w:rPr>
+        <w:t>Smiddy</w:t>
+      </w:r>
+      <w:proofErr w:type="spellEnd"/>
+      <w:r>
+        <w:rPr>
+          <w:sz w:val="22"/>
+          <w:szCs w:val="22"/>
+          <w:highlight w:val="green"/>
+        </w:rPr>
+        <w:t xml:space="preserve">, Quantitative simulation of a magnetospheric </w:t>
+      </w:r>
+      <w:proofErr w:type="spellStart"/>
+      <w:r>
+        <w:rPr>
+          <w:sz w:val="22"/>
+          <w:szCs w:val="22"/>
+          <w:highlight w:val="green"/>
+        </w:rPr>
+        <w:t>substorm</w:t>
+      </w:r>
+      <w:proofErr w:type="spellEnd"/>
+      <w:r>
+        <w:rPr>
+          <w:sz w:val="22"/>
+          <w:szCs w:val="22"/>
+          <w:highlight w:val="green"/>
+        </w:rPr>
+        <w:t xml:space="preserve">, 1, Model logic and overview, J. </w:t>
+      </w:r>
+      <w:proofErr w:type="spellStart"/>
+      <w:r>
+        <w:rPr>
+          <w:sz w:val="22"/>
+          <w:szCs w:val="22"/>
+          <w:highlight w:val="green"/>
+        </w:rPr>
+        <w:t>Geophys</w:t>
+      </w:r>
+      <w:proofErr w:type="spellEnd"/>
+      <w:r>
+        <w:rPr>
+          <w:sz w:val="22"/>
+          <w:szCs w:val="22"/>
+          <w:highlight w:val="green"/>
+        </w:rPr>
+        <w:t>. Res., 86, 22,17–22,41, 1981.</w:t>
+      </w:r>
+    </w:p>
+    <w:p>
+      <w:pPr>
+        <w:spacing w:before="120"/>
+        <w:rPr>
+          <w:sz w:val="22"/>
+          <w:szCs w:val="22"/>
+        </w:rPr>
+      </w:pPr>
+      <w:r>
+        <w:rPr>
+          <w:sz w:val="22"/>
+          <w:szCs w:val="22"/>
+          <w:highlight w:val="green"/>
+        </w:rPr>
+        <w:t>Ridley, A. J., </w:t>
+      </w:r>
+      <w:proofErr w:type="spellStart"/>
+      <w:r>
+        <w:rPr>
+          <w:sz w:val="22"/>
+          <w:szCs w:val="22"/>
+          <w:highlight w:val="green"/>
+        </w:rPr>
+        <w:t>Gombosi</w:t>
+      </w:r>
+      <w:proofErr w:type="spellEnd"/>
+      <w:r>
+        <w:rPr>
+          <w:sz w:val="22"/>
+          <w:szCs w:val="22"/>
+          <w:highlight w:val="green"/>
+        </w:rPr>
+        <w:t>, T. I., &amp; </w:t>
+      </w:r>
+      <w:proofErr w:type="spellStart"/>
+      <w:r>
+        <w:rPr>
+          <w:sz w:val="22"/>
+          <w:szCs w:val="22"/>
+          <w:highlight w:val="green"/>
+        </w:rPr>
+        <w:t>DeZeeuw</w:t>
+      </w:r>
+      <w:proofErr w:type="spellEnd"/>
+      <w:r>
+        <w:rPr>
+          <w:sz w:val="22"/>
+          <w:szCs w:val="22"/>
+          <w:highlight w:val="green"/>
+        </w:rPr>
+        <w:t>, D. L. (2004). Ionospheric control of the magnetosphere: Conductance. Annales Geophysicae, 22(2), 567–584. </w:t>
+      </w:r>
+      <w:hyperlink r:id="rId38">
         <w:r>
           <w:rPr>
             <w:sz w:val="22"/>
             <w:szCs w:val="22"/>
             <w:highlight w:val="green"/>
           </w:rPr>
-          <w:t>https://doi.org/10.1029/1998GL900045</w:t>
-        </w:r>
-      </w:hyperlink>
-    </w:p>
-    <w:p>
-      <w:pPr>
-        <w:spacing w:before="120"/>
-        <w:rPr>
-          <w:sz w:val="22"/>
-          <w:szCs w:val="22"/>
-        </w:rPr>
-      </w:pPr>
-      <w:r>
-        <w:rPr>
-          <w:sz w:val="22"/>
-          <w:szCs w:val="22"/>
-        </w:rPr>
-        <w:t>Bamford, R. A. (2000). The effect of the 1999 total solar eclipse on the ionosphere. Physics and Chemistry of the Earth (C), 26(5), 373–377, 2001.</w:t>
-      </w:r>
-    </w:p>
-    <w:p>
-      <w:pPr>
-        <w:spacing w:before="120"/>
-        <w:rPr>
-          <w:sz w:val="22"/>
-          <w:szCs w:val="22"/>
-        </w:rPr>
-      </w:pPr>
-      <w:proofErr w:type="spellStart"/>
-      <w:r>
-        <w:rPr>
-          <w:sz w:val="22"/>
-          <w:szCs w:val="22"/>
-          <w:highlight w:val="green"/>
-        </w:rPr>
-        <w:t>Coster</w:t>
-      </w:r>
-      <w:proofErr w:type="spellEnd"/>
-      <w:r>
-        <w:rPr>
-          <w:sz w:val="22"/>
-          <w:szCs w:val="22"/>
-          <w:highlight w:val="green"/>
-        </w:rPr>
-        <w:t>, A. J., </w:t>
-      </w:r>
-      <w:proofErr w:type="spellStart"/>
-      <w:r>
-        <w:rPr>
-          <w:sz w:val="22"/>
-          <w:szCs w:val="22"/>
-          <w:highlight w:val="green"/>
-        </w:rPr>
-        <w:t>Goncharenko</w:t>
-      </w:r>
-      <w:proofErr w:type="spellEnd"/>
-      <w:r>
-        <w:rPr>
-          <w:sz w:val="22"/>
-          <w:szCs w:val="22"/>
-          <w:highlight w:val="green"/>
-        </w:rPr>
-        <w:t>, L., Zhang, S.-R., Erickson, P. J., Rideout, W., &amp; </w:t>
-      </w:r>
-      <w:proofErr w:type="spellStart"/>
-      <w:r>
-        <w:rPr>
-          <w:sz w:val="22"/>
-          <w:szCs w:val="22"/>
-          <w:highlight w:val="green"/>
-        </w:rPr>
-        <w:t>Vierinen</w:t>
-      </w:r>
-      <w:proofErr w:type="spellEnd"/>
-      <w:r>
-        <w:rPr>
-          <w:sz w:val="22"/>
-          <w:szCs w:val="22"/>
-          <w:highlight w:val="green"/>
-        </w:rPr>
-        <w:t>, J. (2017). GNSS observations of ionospheric variations during the 21 August 2017 solar eclipse. Geophysical Research Letters, 44, 12,041–12,048. </w:t>
-      </w:r>
-      <w:hyperlink r:id="rId22">
-        <w:r>
-          <w:rPr>
-            <w:sz w:val="22"/>
-            <w:szCs w:val="22"/>
-            <w:highlight w:val="green"/>
-          </w:rPr>
-          <w:t>https://doi.org/10.1002/2017GL075774</w:t>
-        </w:r>
-      </w:hyperlink>
-    </w:p>
-    <w:p>
-      <w:pPr>
-        <w:spacing w:before="120"/>
-        <w:rPr>
-          <w:sz w:val="22"/>
-          <w:szCs w:val="22"/>
-        </w:rPr>
-      </w:pPr>
-      <w:r>
-        <w:rPr>
-          <w:sz w:val="22"/>
-          <w:szCs w:val="22"/>
-          <w:highlight w:val="green"/>
-        </w:rPr>
-        <w:t>Lin, C. Y., Deng, Y., &amp; Ridley, A. (2018). Atmospheric gravity waves in the ionosphere and thermosphere during the 2017 solar eclipse. Geophysical Research Letters, 45, 5246–5252. </w:t>
-      </w:r>
-      <w:hyperlink r:id="rId23">
-        <w:r>
-          <w:rPr>
-            <w:sz w:val="22"/>
-            <w:szCs w:val="22"/>
-            <w:highlight w:val="green"/>
-          </w:rPr>
-          <w:t>https://doi.org/10.1029/2018GL</w:t>
+          <w:t>https://doi.org/10.5194/ANGEO-22-567-</w:t>
         </w:r>
         <w:r>
           <w:rPr>
@@ -708,7 +2388,7 @@
             <w:szCs w:val="22"/>
             <w:highlight w:val="green"/>
           </w:rPr>
-          <w:t>0</w:t>
+          <w:t>2</w:t>
         </w:r>
         <w:r>
           <w:rPr>
@@ -716,1650 +2396,52 @@
             <w:szCs w:val="22"/>
             <w:highlight w:val="green"/>
           </w:rPr>
-          <w:t>77388</w:t>
+          <w:t>004</w:t>
         </w:r>
       </w:hyperlink>
     </w:p>
     <w:p>
       <w:pPr>
-        <w:keepNext/>
-        <w:pBdr>
-          <w:top w:val="nil"/>
-          <w:left w:val="nil"/>
-          <w:bottom w:val="nil"/>
-          <w:right w:val="nil"/>
-          <w:between w:val="nil"/>
-        </w:pBdr>
         <w:spacing w:before="120"/>
         <w:rPr>
-          <w:color w:val="000000"/>
-          <w:sz w:val="22"/>
-          <w:szCs w:val="22"/>
-        </w:rPr>
-      </w:pPr>
-      <w:r>
-        <w:rPr>
-          <w:color w:val="000000"/>
-          <w:sz w:val="22"/>
-          <w:szCs w:val="22"/>
-          <w:highlight w:val="green"/>
-        </w:rPr>
-        <w:t xml:space="preserve">Tsai, H. F., and J. Y. Liu (1999), Ionospheric total electron content response to solar eclipses, J. </w:t>
+          <w:sz w:val="22"/>
+          <w:szCs w:val="22"/>
+          <w:highlight w:val="green"/>
+        </w:rPr>
+      </w:pPr>
+      <w:r>
+        <w:rPr>
+          <w:sz w:val="22"/>
+          <w:szCs w:val="22"/>
+          <w:highlight w:val="green"/>
+        </w:rPr>
+        <w:t>Hong, Y., Deng, Y., </w:t>
       </w:r>
       <w:proofErr w:type="spellStart"/>
       <w:r>
         <w:rPr>
-          <w:color w:val="000000"/>
-          <w:sz w:val="22"/>
-          <w:szCs w:val="22"/>
-          <w:highlight w:val="green"/>
-        </w:rPr>
-        <w:t>Geophys</w:t>
+          <w:sz w:val="22"/>
+          <w:szCs w:val="22"/>
+          <w:highlight w:val="green"/>
+        </w:rPr>
+        <w:t>Maute</w:t>
       </w:r>
       <w:proofErr w:type="spellEnd"/>
       <w:r>
         <w:rPr>
-          <w:color w:val="000000"/>
-          <w:sz w:val="22"/>
-          <w:szCs w:val="22"/>
-          <w:highlight w:val="green"/>
-        </w:rPr>
-        <w:t>. Res., 104(A6), 12657–12668, doi:</w:t>
-      </w:r>
-      <w:hyperlink r:id="rId24">
-        <w:r>
-          <w:rPr>
-            <w:color w:val="000000"/>
-            <w:sz w:val="22"/>
-            <w:szCs w:val="22"/>
-            <w:highlight w:val="green"/>
-          </w:rPr>
-          <w:t>10.1029/199</w:t>
-        </w:r>
-        <w:r>
-          <w:rPr>
-            <w:color w:val="000000"/>
-            <w:sz w:val="22"/>
-            <w:szCs w:val="22"/>
-            <w:highlight w:val="green"/>
-          </w:rPr>
-          <w:t>9</w:t>
-        </w:r>
-        <w:r>
-          <w:rPr>
-            <w:color w:val="000000"/>
-            <w:sz w:val="22"/>
-            <w:szCs w:val="22"/>
-            <w:highlight w:val="green"/>
-          </w:rPr>
-          <w:t>JA900001</w:t>
-        </w:r>
-      </w:hyperlink>
-      <w:r>
-        <w:rPr>
-          <w:color w:val="000000"/>
-          <w:sz w:val="22"/>
-          <w:szCs w:val="22"/>
-          <w:highlight w:val="green"/>
-        </w:rPr>
-        <w:t>.</w:t>
-      </w:r>
-    </w:p>
-    <w:p>
-      <w:pPr>
-        <w:spacing w:before="120"/>
-        <w:rPr>
-          <w:sz w:val="22"/>
-          <w:szCs w:val="22"/>
-        </w:rPr>
-      </w:pPr>
-      <w:r>
-        <w:rPr>
-          <w:sz w:val="22"/>
-          <w:szCs w:val="22"/>
-          <w:highlight w:val="green"/>
-        </w:rPr>
-        <w:t>Harding, B. J., </w:t>
-      </w:r>
-      <w:proofErr w:type="spellStart"/>
-      <w:r>
-        <w:rPr>
-          <w:sz w:val="22"/>
-          <w:szCs w:val="22"/>
-          <w:highlight w:val="green"/>
-        </w:rPr>
-        <w:t>Drob</w:t>
-      </w:r>
-      <w:proofErr w:type="spellEnd"/>
-      <w:r>
-        <w:rPr>
-          <w:sz w:val="22"/>
-          <w:szCs w:val="22"/>
-          <w:highlight w:val="green"/>
-        </w:rPr>
-        <w:t>, D. P., </w:t>
-      </w:r>
-      <w:proofErr w:type="spellStart"/>
-      <w:r>
-        <w:rPr>
-          <w:sz w:val="22"/>
-          <w:szCs w:val="22"/>
-          <w:highlight w:val="green"/>
-        </w:rPr>
-        <w:t>Buriti</w:t>
-      </w:r>
-      <w:proofErr w:type="spellEnd"/>
-      <w:r>
-        <w:rPr>
-          <w:sz w:val="22"/>
-          <w:szCs w:val="22"/>
-          <w:highlight w:val="green"/>
-        </w:rPr>
-        <w:t>, R. A., &amp; </w:t>
-      </w:r>
-      <w:proofErr w:type="spellStart"/>
-      <w:r>
-        <w:rPr>
-          <w:sz w:val="22"/>
-          <w:szCs w:val="22"/>
-          <w:highlight w:val="green"/>
-        </w:rPr>
-        <w:t>Makela</w:t>
-      </w:r>
-      <w:proofErr w:type="spellEnd"/>
-      <w:r>
-        <w:rPr>
-          <w:sz w:val="22"/>
-          <w:szCs w:val="22"/>
-          <w:highlight w:val="green"/>
-        </w:rPr>
-        <w:t xml:space="preserve">, J. J. (2018). Nightside detection of a large-scale </w:t>
-      </w:r>
-      <w:proofErr w:type="spellStart"/>
-      <w:r>
-        <w:rPr>
-          <w:sz w:val="22"/>
-          <w:szCs w:val="22"/>
-          <w:highlight w:val="green"/>
-        </w:rPr>
-        <w:t>thermospheric</w:t>
-      </w:r>
-      <w:proofErr w:type="spellEnd"/>
-      <w:r>
-        <w:rPr>
-          <w:sz w:val="22"/>
-          <w:szCs w:val="22"/>
-          <w:highlight w:val="green"/>
-        </w:rPr>
-        <w:t xml:space="preserve"> wave generated by a solar eclipse. Geophysical Research Letters, 45(8), 3366–3373. </w:t>
-      </w:r>
-      <w:hyperlink r:id="rId25">
+          <w:sz w:val="22"/>
+          <w:szCs w:val="22"/>
+          <w:highlight w:val="green"/>
+        </w:rPr>
+        <w:t>, A., Lu, G., Zhu, Q., Waters, C., et al. (2024). Relative contributions of field-aligned currents and particle precipitation to inter-hemispheric asymmetry at high latitudes during the 2015 St. Patrick's Day storm. Journal of Geophysical Research: Space Physics, 129, e2023JA032279. </w:t>
+      </w:r>
+      <w:hyperlink r:id="rId39">
         <w:r>
           <w:rPr>
             <w:sz w:val="22"/>
             <w:szCs w:val="22"/>
             <w:highlight w:val="green"/>
           </w:rPr>
-          <w:t>https://doi.org/10.1002/20</w:t>
-        </w:r>
-        <w:r>
-          <w:rPr>
-            <w:sz w:val="22"/>
-            <w:szCs w:val="22"/>
-            <w:highlight w:val="green"/>
-          </w:rPr>
-          <w:t>1</w:t>
-        </w:r>
-        <w:r>
-          <w:rPr>
-            <w:sz w:val="22"/>
-            <w:szCs w:val="22"/>
-            <w:highlight w:val="green"/>
-          </w:rPr>
-          <w:t>8GL077015</w:t>
-        </w:r>
-      </w:hyperlink>
-    </w:p>
-    <w:p>
-      <w:pPr>
-        <w:spacing w:before="120"/>
-        <w:rPr>
-          <w:sz w:val="22"/>
-          <w:szCs w:val="22"/>
-        </w:rPr>
-      </w:pPr>
-      <w:proofErr w:type="spellStart"/>
-      <w:r>
-        <w:rPr>
-          <w:sz w:val="22"/>
-          <w:szCs w:val="22"/>
-          <w:highlight w:val="green"/>
-        </w:rPr>
-        <w:lastRenderedPageBreak/>
-        <w:t>Aryal</w:t>
-      </w:r>
-      <w:proofErr w:type="spellEnd"/>
-      <w:r>
-        <w:rPr>
-          <w:sz w:val="22"/>
-          <w:szCs w:val="22"/>
-          <w:highlight w:val="green"/>
-        </w:rPr>
-        <w:t>, S., Evans, J. S., </w:t>
-      </w:r>
-      <w:proofErr w:type="spellStart"/>
-      <w:r>
-        <w:rPr>
-          <w:sz w:val="22"/>
-          <w:szCs w:val="22"/>
-          <w:highlight w:val="green"/>
-        </w:rPr>
-        <w:t>Correira</w:t>
-      </w:r>
-      <w:proofErr w:type="spellEnd"/>
-      <w:r>
-        <w:rPr>
-          <w:sz w:val="22"/>
-          <w:szCs w:val="22"/>
-          <w:highlight w:val="green"/>
-        </w:rPr>
-        <w:t>, J., Burns, A. G., Wang, W., Solomon, S. C., et al. (2020). First global-scale synoptic imaging of solar eclipse effects in the thermosphere. Journal of Geophysical Research: Space Physics, 125(9), e2020JA027789. </w:t>
-      </w:r>
-      <w:hyperlink r:id="rId26">
-        <w:r>
-          <w:rPr>
-            <w:sz w:val="22"/>
-            <w:szCs w:val="22"/>
-            <w:highlight w:val="green"/>
-          </w:rPr>
-          <w:t>https://doi.org/10.1029/2020JA027789</w:t>
-        </w:r>
-      </w:hyperlink>
-    </w:p>
-    <w:p>
-      <w:pPr>
-        <w:spacing w:before="120"/>
-        <w:rPr>
-          <w:sz w:val="22"/>
-          <w:szCs w:val="22"/>
-        </w:rPr>
-      </w:pPr>
-      <w:proofErr w:type="spellStart"/>
-      <w:r>
-        <w:rPr>
-          <w:sz w:val="22"/>
-          <w:szCs w:val="22"/>
-        </w:rPr>
-        <w:t>Střeštík</w:t>
-      </w:r>
-      <w:proofErr w:type="spellEnd"/>
-      <w:r>
-        <w:rPr>
-          <w:sz w:val="22"/>
-          <w:szCs w:val="22"/>
-        </w:rPr>
-        <w:t xml:space="preserve">, J. The Response </w:t>
-      </w:r>
-      <w:proofErr w:type="gramStart"/>
-      <w:r>
-        <w:rPr>
-          <w:sz w:val="22"/>
-          <w:szCs w:val="22"/>
-        </w:rPr>
-        <w:t>Of</w:t>
-      </w:r>
-      <w:proofErr w:type="gramEnd"/>
-      <w:r>
-        <w:rPr>
-          <w:sz w:val="22"/>
-          <w:szCs w:val="22"/>
-        </w:rPr>
-        <w:t xml:space="preserve"> The 11 August 1999 Total Solar Eclipse In The Geomagnetic Field. Earth, Moon, and Planets 85, 561–566 (1999). https://doi.org/10.1023/A:1017047627850</w:t>
-      </w:r>
-    </w:p>
-    <w:p>
-      <w:pPr>
-        <w:spacing w:before="120"/>
-        <w:rPr>
-          <w:sz w:val="22"/>
-          <w:szCs w:val="22"/>
-        </w:rPr>
-      </w:pPr>
-      <w:proofErr w:type="spellStart"/>
-      <w:r>
-        <w:rPr>
-          <w:sz w:val="22"/>
-          <w:szCs w:val="22"/>
-        </w:rPr>
-        <w:t>Ladynin</w:t>
-      </w:r>
-      <w:proofErr w:type="spellEnd"/>
-      <w:r>
-        <w:rPr>
-          <w:sz w:val="22"/>
-          <w:szCs w:val="22"/>
-        </w:rPr>
-        <w:t>, A., </w:t>
-      </w:r>
-      <w:proofErr w:type="spellStart"/>
-      <w:r>
-        <w:rPr>
-          <w:sz w:val="22"/>
-          <w:szCs w:val="22"/>
-        </w:rPr>
-        <w:t>Semakov</w:t>
-      </w:r>
-      <w:proofErr w:type="spellEnd"/>
-      <w:r>
-        <w:rPr>
-          <w:sz w:val="22"/>
-          <w:szCs w:val="22"/>
-        </w:rPr>
-        <w:t>, N. N., &amp; </w:t>
-      </w:r>
-      <w:proofErr w:type="spellStart"/>
-      <w:r>
-        <w:rPr>
-          <w:sz w:val="22"/>
-          <w:szCs w:val="22"/>
-        </w:rPr>
-        <w:t>Khomutov</w:t>
-      </w:r>
-      <w:proofErr w:type="spellEnd"/>
-      <w:r>
-        <w:rPr>
-          <w:sz w:val="22"/>
-          <w:szCs w:val="22"/>
-        </w:rPr>
-        <w:t>, S. Y. (2011). Changes in the daily geomagnetic variation during the total solar eclipse of 1 August 2008. Russian Geology and Geophysics, 52(3), 343–352. </w:t>
-      </w:r>
-      <w:hyperlink r:id="rId27">
-        <w:r>
-          <w:rPr>
-            <w:sz w:val="22"/>
-            <w:szCs w:val="22"/>
-          </w:rPr>
-          <w:t>https://doi.org/10.1016/j.rgg.2011.02.007</w:t>
-        </w:r>
-      </w:hyperlink>
-    </w:p>
-    <w:p>
-      <w:pPr>
-        <w:spacing w:before="120"/>
-        <w:rPr>
-          <w:sz w:val="22"/>
-          <w:szCs w:val="22"/>
-        </w:rPr>
-      </w:pPr>
-      <w:proofErr w:type="spellStart"/>
-      <w:r>
-        <w:rPr>
-          <w:sz w:val="22"/>
-          <w:szCs w:val="22"/>
-        </w:rPr>
-        <w:t>Chernogor</w:t>
-      </w:r>
-      <w:proofErr w:type="spellEnd"/>
-      <w:r>
-        <w:rPr>
-          <w:sz w:val="22"/>
-          <w:szCs w:val="22"/>
-        </w:rPr>
-        <w:t>, L. Geomagnetic Effect of the Solar Eclipse of June 10, 2021. </w:t>
-      </w:r>
-      <w:proofErr w:type="spellStart"/>
-      <w:r>
-        <w:rPr>
-          <w:sz w:val="22"/>
-          <w:szCs w:val="22"/>
-        </w:rPr>
-        <w:t>Kinemat</w:t>
-      </w:r>
-      <w:proofErr w:type="spellEnd"/>
-      <w:r>
-        <w:rPr>
-          <w:sz w:val="22"/>
-          <w:szCs w:val="22"/>
-        </w:rPr>
-        <w:t>. Phys. Celest. Bodies 38, 11–24 (2022). https://doi.org/10.3103/S0884591322010020</w:t>
-      </w:r>
-    </w:p>
-    <w:p>
-      <w:pPr>
-        <w:spacing w:before="120"/>
-        <w:rPr>
-          <w:sz w:val="22"/>
-          <w:szCs w:val="22"/>
-        </w:rPr>
-      </w:pPr>
-      <w:r>
-        <w:rPr>
-          <w:sz w:val="22"/>
-          <w:szCs w:val="22"/>
-        </w:rPr>
-        <w:t>Chen, X., Dang, T., Zhang, B., </w:t>
-      </w:r>
-      <w:proofErr w:type="spellStart"/>
-      <w:r>
-        <w:rPr>
-          <w:sz w:val="22"/>
-          <w:szCs w:val="22"/>
-        </w:rPr>
-        <w:t>Lotko</w:t>
-      </w:r>
-      <w:proofErr w:type="spellEnd"/>
-      <w:r>
-        <w:rPr>
-          <w:sz w:val="22"/>
-          <w:szCs w:val="22"/>
-        </w:rPr>
-        <w:t>, W., Pham, K., Wang, W., et al. (2021). Global effects of a polar solar eclipse on the coupled magnetosphere-ionosphere system. Geophysical Research Letters, 48, e2021GL096471. </w:t>
-      </w:r>
-      <w:hyperlink r:id="rId28">
-        <w:r>
-          <w:rPr>
-            <w:sz w:val="22"/>
-            <w:szCs w:val="22"/>
-          </w:rPr>
-          <w:t>https://doi.org/10.1029/2021GL096471</w:t>
-        </w:r>
-      </w:hyperlink>
-    </w:p>
-    <w:p>
-      <w:pPr>
-        <w:spacing w:before="120"/>
-        <w:rPr>
-          <w:sz w:val="22"/>
-          <w:szCs w:val="22"/>
-        </w:rPr>
-      </w:pPr>
-      <w:r>
-        <w:rPr>
-          <w:sz w:val="22"/>
-          <w:szCs w:val="22"/>
-        </w:rPr>
-        <w:t xml:space="preserve">Momani, M., Al </w:t>
-      </w:r>
-      <w:proofErr w:type="spellStart"/>
-      <w:r>
-        <w:rPr>
-          <w:sz w:val="22"/>
-          <w:szCs w:val="22"/>
-        </w:rPr>
-        <w:t>Smadi</w:t>
-      </w:r>
-      <w:proofErr w:type="spellEnd"/>
-      <w:r>
-        <w:rPr>
-          <w:sz w:val="22"/>
-          <w:szCs w:val="22"/>
-        </w:rPr>
-        <w:t>, P.-T., al-</w:t>
-      </w:r>
-      <w:proofErr w:type="spellStart"/>
-      <w:r>
-        <w:rPr>
-          <w:sz w:val="22"/>
-          <w:szCs w:val="22"/>
-        </w:rPr>
-        <w:t>taweel</w:t>
-      </w:r>
-      <w:proofErr w:type="spellEnd"/>
-      <w:r>
-        <w:rPr>
-          <w:sz w:val="22"/>
-          <w:szCs w:val="22"/>
-        </w:rPr>
-        <w:t>, F., &amp; </w:t>
-      </w:r>
-      <w:proofErr w:type="spellStart"/>
-      <w:r>
-        <w:rPr>
-          <w:sz w:val="22"/>
-          <w:szCs w:val="22"/>
-        </w:rPr>
-        <w:t>Ghaidan</w:t>
-      </w:r>
-      <w:proofErr w:type="spellEnd"/>
-      <w:r>
-        <w:rPr>
-          <w:sz w:val="22"/>
-          <w:szCs w:val="22"/>
-        </w:rPr>
-        <w:t>, K. (2011). Magnetic field disturbances during the 2003 total solar eclipse over Antarctica as observed by magnetometers. European Journal of Technology and Advances in Engineering Research, 2, 69–75.</w:t>
-      </w:r>
-    </w:p>
-    <w:p>
-      <w:pPr>
-        <w:spacing w:before="120"/>
-        <w:rPr>
-          <w:sz w:val="22"/>
-          <w:szCs w:val="22"/>
-        </w:rPr>
-      </w:pPr>
-      <w:r>
-        <w:rPr>
-          <w:sz w:val="22"/>
-          <w:szCs w:val="22"/>
-        </w:rPr>
-        <w:t>Powell, K. G., Roe, P. L., Linde, T. J., </w:t>
-      </w:r>
-      <w:proofErr w:type="spellStart"/>
-      <w:r>
-        <w:rPr>
-          <w:sz w:val="22"/>
-          <w:szCs w:val="22"/>
-        </w:rPr>
-        <w:t>Gombosi</w:t>
-      </w:r>
-      <w:proofErr w:type="spellEnd"/>
-      <w:r>
-        <w:rPr>
-          <w:sz w:val="22"/>
-          <w:szCs w:val="22"/>
-        </w:rPr>
-        <w:t>, T. I., &amp; </w:t>
-      </w:r>
-      <w:proofErr w:type="spellStart"/>
-      <w:r>
-        <w:rPr>
-          <w:sz w:val="22"/>
-          <w:szCs w:val="22"/>
-        </w:rPr>
-        <w:t>Zeeuw</w:t>
-      </w:r>
-      <w:proofErr w:type="spellEnd"/>
-      <w:r>
-        <w:rPr>
-          <w:sz w:val="22"/>
-          <w:szCs w:val="22"/>
-        </w:rPr>
-        <w:t>, D. L. D. (1999). A solution-adaptive upwind scheme for ideal magnetohydrodynamics. Journal of Computational Physics, 154(2), 284–309. </w:t>
-      </w:r>
-      <w:hyperlink r:id="rId29">
-        <w:r>
-          <w:rPr>
-            <w:sz w:val="22"/>
-            <w:szCs w:val="22"/>
-          </w:rPr>
-          <w:t>https://doi.org/10.1006/JCPH.1999.6299</w:t>
-        </w:r>
-      </w:hyperlink>
-    </w:p>
-    <w:p>
-      <w:pPr>
-        <w:spacing w:before="120"/>
-        <w:rPr>
-          <w:sz w:val="22"/>
-          <w:szCs w:val="22"/>
-        </w:rPr>
-      </w:pPr>
-      <w:proofErr w:type="spellStart"/>
-      <w:r>
-        <w:rPr>
-          <w:sz w:val="22"/>
-          <w:szCs w:val="22"/>
-        </w:rPr>
-        <w:t>Glocer</w:t>
-      </w:r>
-      <w:proofErr w:type="spellEnd"/>
-      <w:r>
-        <w:rPr>
-          <w:sz w:val="22"/>
-          <w:szCs w:val="22"/>
-        </w:rPr>
-        <w:t xml:space="preserve">, A., G. </w:t>
-      </w:r>
-      <w:proofErr w:type="spellStart"/>
-      <w:r>
-        <w:rPr>
-          <w:sz w:val="22"/>
-          <w:szCs w:val="22"/>
-        </w:rPr>
-        <w:t>Tóth</w:t>
-      </w:r>
-      <w:proofErr w:type="spellEnd"/>
-      <w:r>
-        <w:rPr>
-          <w:sz w:val="22"/>
-          <w:szCs w:val="22"/>
-        </w:rPr>
-        <w:t xml:space="preserve">, Y. Ma, T. </w:t>
-      </w:r>
-      <w:proofErr w:type="spellStart"/>
-      <w:r>
-        <w:rPr>
-          <w:sz w:val="22"/>
-          <w:szCs w:val="22"/>
-        </w:rPr>
-        <w:t>Gombosi</w:t>
-      </w:r>
-      <w:proofErr w:type="spellEnd"/>
-      <w:r>
-        <w:rPr>
-          <w:sz w:val="22"/>
-          <w:szCs w:val="22"/>
-        </w:rPr>
-        <w:t xml:space="preserve">, J.-C. Zhang, and L. M. Kistler (2009), Multifluid Block-Adaptive-Tree Solar wind Roe-type Upwind Scheme: Magnetospheric composition and dynamics during geomagnetic storms—Initial results, J. </w:t>
-      </w:r>
-      <w:proofErr w:type="spellStart"/>
-      <w:r>
-        <w:rPr>
-          <w:sz w:val="22"/>
-          <w:szCs w:val="22"/>
-        </w:rPr>
-        <w:t>Geophys</w:t>
-      </w:r>
-      <w:proofErr w:type="spellEnd"/>
-      <w:r>
-        <w:rPr>
-          <w:sz w:val="22"/>
-          <w:szCs w:val="22"/>
-        </w:rPr>
-        <w:t>. Res., 114, A12203, doi:</w:t>
-      </w:r>
-      <w:hyperlink r:id="rId30">
-        <w:r>
-          <w:rPr>
-            <w:sz w:val="22"/>
-            <w:szCs w:val="22"/>
-          </w:rPr>
-          <w:t>10.1029/2009JA014418</w:t>
-        </w:r>
-      </w:hyperlink>
-      <w:r>
-        <w:rPr>
-          <w:sz w:val="22"/>
-          <w:szCs w:val="22"/>
-        </w:rPr>
-        <w:t>.</w:t>
-      </w:r>
-    </w:p>
-    <w:p>
-      <w:pPr>
-        <w:spacing w:before="120"/>
-        <w:rPr>
-          <w:sz w:val="22"/>
-          <w:szCs w:val="22"/>
-        </w:rPr>
-      </w:pPr>
-      <w:proofErr w:type="spellStart"/>
-      <w:r>
-        <w:rPr>
-          <w:sz w:val="22"/>
-          <w:szCs w:val="22"/>
-        </w:rPr>
-        <w:t>Mrak</w:t>
-      </w:r>
-      <w:proofErr w:type="spellEnd"/>
-      <w:r>
-        <w:rPr>
-          <w:sz w:val="22"/>
-          <w:szCs w:val="22"/>
-        </w:rPr>
-        <w:t xml:space="preserve">, S., Zhu, Q., Deng, Y., </w:t>
-      </w:r>
-      <w:proofErr w:type="spellStart"/>
-      <w:r>
-        <w:rPr>
-          <w:sz w:val="22"/>
-          <w:szCs w:val="22"/>
-        </w:rPr>
-        <w:t>Dammasch</w:t>
-      </w:r>
-      <w:proofErr w:type="spellEnd"/>
-      <w:r>
-        <w:rPr>
-          <w:sz w:val="22"/>
-          <w:szCs w:val="22"/>
-        </w:rPr>
-        <w:t xml:space="preserve">, I. E., Dominique, M., Hairston, M. R., Nishimura, Y., &amp; </w:t>
-      </w:r>
-      <w:proofErr w:type="spellStart"/>
-      <w:r>
-        <w:rPr>
-          <w:sz w:val="22"/>
-          <w:szCs w:val="22"/>
-        </w:rPr>
-        <w:t>Semeter</w:t>
-      </w:r>
-      <w:proofErr w:type="spellEnd"/>
-      <w:r>
-        <w:rPr>
-          <w:sz w:val="22"/>
-          <w:szCs w:val="22"/>
-        </w:rPr>
-        <w:t xml:space="preserve">, J. (2022). Modeling Solar Eclipses at Extreme </w:t>
-      </w:r>
-      <w:proofErr w:type="gramStart"/>
-      <w:r>
-        <w:rPr>
-          <w:sz w:val="22"/>
-          <w:szCs w:val="22"/>
-        </w:rPr>
-        <w:t>Ultra Violet</w:t>
-      </w:r>
-      <w:proofErr w:type="gramEnd"/>
-      <w:r>
-        <w:rPr>
-          <w:sz w:val="22"/>
-          <w:szCs w:val="22"/>
-        </w:rPr>
-        <w:t xml:space="preserve"> Wavelengths and the Effects of Nonuniform Eclipse Shadow on the Ionosphere-Thermosphere system. Journal of Geophysical Research: Space Physics, e2022JA031058. </w:t>
-      </w:r>
-      <w:hyperlink r:id="rId31">
-        <w:r>
-          <w:rPr>
-            <w:sz w:val="22"/>
-            <w:szCs w:val="22"/>
-          </w:rPr>
-          <w:t>https://doi.org/10.1029/2022JA031058</w:t>
-        </w:r>
-      </w:hyperlink>
-    </w:p>
-    <w:p>
-      <w:pPr>
-        <w:spacing w:before="120"/>
-        <w:rPr>
-          <w:sz w:val="22"/>
-          <w:szCs w:val="22"/>
-        </w:rPr>
-      </w:pPr>
-      <w:r>
-        <w:rPr>
-          <w:sz w:val="22"/>
-          <w:szCs w:val="22"/>
-        </w:rPr>
-        <w:t xml:space="preserve">Ridley, A., Deng, Y., and </w:t>
-      </w:r>
-      <w:proofErr w:type="spellStart"/>
-      <w:r>
-        <w:rPr>
-          <w:sz w:val="22"/>
-          <w:szCs w:val="22"/>
-        </w:rPr>
-        <w:t>Tóth</w:t>
-      </w:r>
-      <w:proofErr w:type="spellEnd"/>
-      <w:r>
-        <w:rPr>
-          <w:sz w:val="22"/>
-          <w:szCs w:val="22"/>
-        </w:rPr>
-        <w:t>, G. (2006). The global ionosphere–thermosphere model. Journal of</w:t>
-      </w:r>
-      <w:r>
-        <w:rPr>
-          <w:sz w:val="22"/>
-          <w:szCs w:val="22"/>
-        </w:rPr>
-        <w:br/>
-        <w:t>Atmospheric and Solar-Terrestrial Physics, 68, 839–864. doi.org/10.1016/j.jastp.2006.01.008</w:t>
-      </w:r>
-    </w:p>
-    <w:p>
-      <w:pPr>
-        <w:spacing w:before="120"/>
-        <w:rPr>
-          <w:sz w:val="22"/>
-          <w:szCs w:val="22"/>
-          <w:highlight w:val="white"/>
-        </w:rPr>
-      </w:pPr>
-      <w:r>
-        <w:rPr>
-          <w:sz w:val="22"/>
-          <w:szCs w:val="22"/>
-          <w:highlight w:val="white"/>
-        </w:rPr>
-        <w:t>Deng, Y., Ridley, A. J., and Wang, W. (2008). Effect of the altitudinal variation of the gravitational</w:t>
-      </w:r>
-      <w:r>
-        <w:rPr>
-          <w:sz w:val="22"/>
-          <w:szCs w:val="22"/>
-          <w:highlight w:val="white"/>
-        </w:rPr>
-        <w:br/>
-        <w:t xml:space="preserve">acceleration on the thermosphere simulation. </w:t>
-      </w:r>
-      <w:r>
-        <w:rPr>
-          <w:i/>
-          <w:sz w:val="22"/>
-          <w:szCs w:val="22"/>
-          <w:highlight w:val="white"/>
-        </w:rPr>
-        <w:t>Journal of Geophysical Research: Space Physics</w:t>
-      </w:r>
-      <w:r>
-        <w:rPr>
-          <w:sz w:val="22"/>
-          <w:szCs w:val="22"/>
-        </w:rPr>
-        <w:t>,</w:t>
-      </w:r>
-      <w:r>
-        <w:rPr>
-          <w:sz w:val="22"/>
-          <w:szCs w:val="22"/>
-          <w:highlight w:val="white"/>
-        </w:rPr>
-        <w:t xml:space="preserve"> 113.</w:t>
-      </w:r>
-      <w:r>
-        <w:rPr>
-          <w:sz w:val="22"/>
-          <w:szCs w:val="22"/>
-          <w:highlight w:val="white"/>
-        </w:rPr>
-        <w:br/>
-      </w:r>
-      <w:proofErr w:type="spellStart"/>
-      <w:r>
-        <w:rPr>
-          <w:sz w:val="22"/>
-          <w:szCs w:val="22"/>
-          <w:highlight w:val="white"/>
-        </w:rPr>
-        <w:t>doi</w:t>
-      </w:r>
-      <w:proofErr w:type="spellEnd"/>
-      <w:r>
-        <w:rPr>
-          <w:sz w:val="22"/>
-          <w:szCs w:val="22"/>
-          <w:highlight w:val="white"/>
-        </w:rPr>
-        <w:t>: https://doi.org/10.1029/2008JA013081277</w:t>
-      </w:r>
-    </w:p>
-    <w:p>
-      <w:pPr>
-        <w:spacing w:before="120"/>
-        <w:rPr>
-          <w:sz w:val="22"/>
-          <w:szCs w:val="22"/>
-        </w:rPr>
-      </w:pPr>
-      <w:r>
-        <w:rPr>
-          <w:sz w:val="22"/>
-          <w:szCs w:val="22"/>
-        </w:rPr>
-        <w:t>Weimer, D. R. (2005). Improved ionospheric electrodynamic models and application to calculating Joule heating rates. </w:t>
-      </w:r>
-      <w:r>
-        <w:rPr>
-          <w:i/>
-          <w:sz w:val="22"/>
-          <w:szCs w:val="22"/>
-        </w:rPr>
-        <w:t xml:space="preserve">J. </w:t>
-      </w:r>
-      <w:proofErr w:type="spellStart"/>
-      <w:r>
-        <w:rPr>
-          <w:i/>
-          <w:sz w:val="22"/>
-          <w:szCs w:val="22"/>
-        </w:rPr>
-        <w:t>Geophys</w:t>
-      </w:r>
-      <w:proofErr w:type="spellEnd"/>
-      <w:r>
-        <w:rPr>
-          <w:i/>
-          <w:sz w:val="22"/>
-          <w:szCs w:val="22"/>
-        </w:rPr>
-        <w:t>. Res.</w:t>
-      </w:r>
-      <w:r>
-        <w:rPr>
-          <w:sz w:val="22"/>
-          <w:szCs w:val="22"/>
-        </w:rPr>
-        <w:t> 110, A05306. doi:10.1029/2004JA010884</w:t>
-      </w:r>
-    </w:p>
-    <w:p>
-      <w:pPr>
-        <w:spacing w:before="120"/>
-        <w:rPr>
-          <w:sz w:val="22"/>
-          <w:szCs w:val="22"/>
-        </w:rPr>
-      </w:pPr>
-      <w:r>
-        <w:rPr>
-          <w:sz w:val="22"/>
-          <w:szCs w:val="22"/>
-        </w:rPr>
-        <w:t xml:space="preserve">Zhu, Q., Deng, Y., </w:t>
-      </w:r>
-      <w:proofErr w:type="spellStart"/>
-      <w:r>
-        <w:rPr>
-          <w:sz w:val="22"/>
-          <w:szCs w:val="22"/>
-        </w:rPr>
-        <w:t>Maute</w:t>
-      </w:r>
-      <w:proofErr w:type="spellEnd"/>
-      <w:r>
-        <w:rPr>
-          <w:sz w:val="22"/>
-          <w:szCs w:val="22"/>
-        </w:rPr>
-        <w:t xml:space="preserve">, A., </w:t>
-      </w:r>
-      <w:proofErr w:type="spellStart"/>
-      <w:r>
-        <w:rPr>
-          <w:sz w:val="22"/>
-          <w:szCs w:val="22"/>
-        </w:rPr>
-        <w:t>Kilcommons</w:t>
-      </w:r>
-      <w:proofErr w:type="spellEnd"/>
-      <w:r>
-        <w:rPr>
-          <w:sz w:val="22"/>
-          <w:szCs w:val="22"/>
-        </w:rPr>
-        <w:t>, L. M., Knipp, D. J., and Hairston, M. (2021). ASHLEY: A new empirical model for the high-latitude electron precipitation and electric field. </w:t>
-      </w:r>
-      <w:r>
-        <w:rPr>
-          <w:i/>
-          <w:sz w:val="22"/>
-          <w:szCs w:val="22"/>
-        </w:rPr>
-        <w:t>Space Weather</w:t>
-      </w:r>
-      <w:r>
-        <w:rPr>
-          <w:sz w:val="22"/>
-          <w:szCs w:val="22"/>
-        </w:rPr>
-        <w:t> 19, e2020SW002671. doi:10.1029/2020SW002671</w:t>
-      </w:r>
-    </w:p>
-    <w:p>
-      <w:pPr>
-        <w:spacing w:before="120"/>
-        <w:rPr>
-          <w:sz w:val="22"/>
-          <w:szCs w:val="22"/>
-        </w:rPr>
-      </w:pPr>
-      <w:proofErr w:type="spellStart"/>
-      <w:r>
-        <w:rPr>
-          <w:sz w:val="22"/>
-          <w:szCs w:val="22"/>
-        </w:rPr>
-        <w:t>Maute</w:t>
-      </w:r>
-      <w:proofErr w:type="spellEnd"/>
-      <w:r>
-        <w:rPr>
-          <w:sz w:val="22"/>
-          <w:szCs w:val="22"/>
-        </w:rPr>
-        <w:t>, A., and Richmond, A. D. (2017). F-region dynamo simulations at low and mid-latitude. Space Sci. Rev. 206 (1–4), 471–493. doi:10.1007/s11214-016-0262-3</w:t>
-      </w:r>
-    </w:p>
-    <w:p>
-      <w:pPr>
-        <w:spacing w:before="120"/>
-        <w:rPr>
-          <w:sz w:val="22"/>
-          <w:szCs w:val="22"/>
-        </w:rPr>
-      </w:pPr>
-      <w:r>
-        <w:rPr>
-          <w:sz w:val="22"/>
-          <w:szCs w:val="22"/>
-        </w:rPr>
-        <w:t xml:space="preserve">Deng, Y., Lin, C. Y., Zhu, Q., and Sheng, C. (2021). “Influence of nonhydrostatic processes on the ionosphere-thermosphere,” in Upper atmosphere dynamics and energetics. Editors W. Wang, Y. Zhang, and L. J. Paxton </w:t>
-      </w:r>
-      <w:proofErr w:type="gramStart"/>
-      <w:r>
-        <w:rPr>
-          <w:sz w:val="22"/>
-          <w:szCs w:val="22"/>
-        </w:rPr>
-        <w:t>doi:10.1002/9781119815631.ch4</w:t>
-      </w:r>
-      <w:proofErr w:type="gramEnd"/>
-    </w:p>
-    <w:p>
-      <w:pPr>
-        <w:spacing w:before="120"/>
-        <w:rPr>
-          <w:sz w:val="22"/>
-          <w:szCs w:val="22"/>
-        </w:rPr>
-      </w:pPr>
-      <w:r>
-        <w:rPr>
-          <w:sz w:val="22"/>
-          <w:szCs w:val="22"/>
-        </w:rPr>
-        <w:t xml:space="preserve">Lin, C. Y., Deng, Y., Sheng, C., and </w:t>
-      </w:r>
-      <w:proofErr w:type="spellStart"/>
-      <w:r>
-        <w:rPr>
-          <w:sz w:val="22"/>
-          <w:szCs w:val="22"/>
-        </w:rPr>
-        <w:t>Drob</w:t>
-      </w:r>
-      <w:proofErr w:type="spellEnd"/>
-      <w:r>
-        <w:rPr>
-          <w:sz w:val="22"/>
-          <w:szCs w:val="22"/>
-        </w:rPr>
-        <w:t xml:space="preserve">, D. P. (2017). A study of the nonlinear response of the upper atmosphere to episodic and stochastic acoustic-gravity wave forcing. J. </w:t>
-      </w:r>
-      <w:proofErr w:type="spellStart"/>
-      <w:r>
-        <w:rPr>
-          <w:sz w:val="22"/>
-          <w:szCs w:val="22"/>
-        </w:rPr>
-        <w:t>Geophys</w:t>
-      </w:r>
-      <w:proofErr w:type="spellEnd"/>
-      <w:r>
-        <w:rPr>
-          <w:sz w:val="22"/>
-          <w:szCs w:val="22"/>
-        </w:rPr>
-        <w:t>. Res. Space Phys. 122, 1178–1198. doi:10.1002/2016JA022930</w:t>
-      </w:r>
-    </w:p>
-    <w:p>
-      <w:pPr>
-        <w:spacing w:before="120"/>
-        <w:rPr>
-          <w:sz w:val="22"/>
-          <w:szCs w:val="22"/>
-        </w:rPr>
-      </w:pPr>
-      <w:r>
-        <w:rPr>
-          <w:sz w:val="22"/>
-          <w:szCs w:val="22"/>
-        </w:rPr>
-        <w:t>Hong, Y., Deng, Y., Zhu, Q., </w:t>
-      </w:r>
-      <w:proofErr w:type="spellStart"/>
-      <w:r>
-        <w:rPr>
-          <w:sz w:val="22"/>
-          <w:szCs w:val="22"/>
-        </w:rPr>
-        <w:t>Maute</w:t>
-      </w:r>
-      <w:proofErr w:type="spellEnd"/>
-      <w:r>
-        <w:rPr>
-          <w:sz w:val="22"/>
-          <w:szCs w:val="22"/>
-        </w:rPr>
-        <w:t xml:space="preserve">, A., Waters, C., Hairston, M., et al. (2023). Inter-hemispheric asymmetries in the high-latitude electrodynamic forcing and the thermosphere during the October 8-9, 2012 </w:t>
-      </w:r>
-      <w:r>
-        <w:rPr>
-          <w:sz w:val="22"/>
-          <w:szCs w:val="22"/>
-        </w:rPr>
-        <w:lastRenderedPageBreak/>
-        <w:t>geomagnetic storm: An integrated data-model investigation. Frontiers in Astronomy and Space Sciences, 10, 1062265. </w:t>
-      </w:r>
-      <w:hyperlink r:id="rId32">
-        <w:r>
-          <w:rPr>
-            <w:sz w:val="22"/>
-            <w:szCs w:val="22"/>
-          </w:rPr>
-          <w:t>https://doi.org/10.3389/fspas.2023.1062265</w:t>
-        </w:r>
-      </w:hyperlink>
-    </w:p>
-    <w:p>
-      <w:pPr>
-        <w:spacing w:before="120"/>
-        <w:rPr>
-          <w:sz w:val="22"/>
-          <w:szCs w:val="22"/>
-        </w:rPr>
-      </w:pPr>
-      <w:r>
-        <w:rPr>
-          <w:sz w:val="22"/>
-          <w:szCs w:val="22"/>
-        </w:rPr>
-        <w:t xml:space="preserve">Richmond, A. D. (1995). Ionospheric electrodynamics using magnetic apex coordinates. J. </w:t>
-      </w:r>
-      <w:proofErr w:type="spellStart"/>
-      <w:r>
-        <w:rPr>
-          <w:sz w:val="22"/>
-          <w:szCs w:val="22"/>
-        </w:rPr>
-        <w:t>Geomagn</w:t>
-      </w:r>
-      <w:proofErr w:type="spellEnd"/>
-      <w:r>
-        <w:rPr>
-          <w:sz w:val="22"/>
-          <w:szCs w:val="22"/>
-        </w:rPr>
-        <w:t xml:space="preserve">. </w:t>
-      </w:r>
-      <w:proofErr w:type="spellStart"/>
-      <w:r>
-        <w:rPr>
-          <w:sz w:val="22"/>
-          <w:szCs w:val="22"/>
-        </w:rPr>
-        <w:t>Geoelectr</w:t>
-      </w:r>
-      <w:proofErr w:type="spellEnd"/>
-      <w:r>
-        <w:rPr>
-          <w:sz w:val="22"/>
-          <w:szCs w:val="22"/>
-        </w:rPr>
-        <w:t>. 47, 191–212. doi:10.5636/jgg.47.191</w:t>
-      </w:r>
-    </w:p>
-    <w:p>
-      <w:pPr>
-        <w:spacing w:before="120"/>
-        <w:rPr>
-          <w:sz w:val="22"/>
-          <w:szCs w:val="22"/>
-        </w:rPr>
-      </w:pPr>
-      <w:proofErr w:type="spellStart"/>
-      <w:r>
-        <w:rPr>
-          <w:sz w:val="22"/>
-          <w:szCs w:val="22"/>
-        </w:rPr>
-        <w:t>Tóth</w:t>
-      </w:r>
-      <w:proofErr w:type="spellEnd"/>
-      <w:r>
-        <w:rPr>
-          <w:sz w:val="22"/>
-          <w:szCs w:val="22"/>
-        </w:rPr>
-        <w:t xml:space="preserve">, G., et al. (2005), Space Weather Modeling Framework: A new tool for the space science community, J. </w:t>
-      </w:r>
-      <w:proofErr w:type="spellStart"/>
-      <w:r>
-        <w:rPr>
-          <w:sz w:val="22"/>
-          <w:szCs w:val="22"/>
-        </w:rPr>
-        <w:t>Geophys</w:t>
-      </w:r>
-      <w:proofErr w:type="spellEnd"/>
-      <w:r>
-        <w:rPr>
-          <w:sz w:val="22"/>
-          <w:szCs w:val="22"/>
-        </w:rPr>
-        <w:t>. Res., 110, A12226, doi:</w:t>
-      </w:r>
-      <w:hyperlink r:id="rId33">
-        <w:r>
-          <w:rPr>
-            <w:sz w:val="22"/>
-            <w:szCs w:val="22"/>
-          </w:rPr>
-          <w:t>10.1029/2005JA011126</w:t>
-        </w:r>
-      </w:hyperlink>
-      <w:r>
-        <w:rPr>
-          <w:sz w:val="22"/>
-          <w:szCs w:val="22"/>
-        </w:rPr>
-        <w:t>.</w:t>
-      </w:r>
-    </w:p>
-    <w:p>
-      <w:pPr>
-        <w:spacing w:before="120"/>
-        <w:rPr>
-          <w:sz w:val="22"/>
-          <w:szCs w:val="22"/>
-        </w:rPr>
-      </w:pPr>
-      <w:proofErr w:type="spellStart"/>
-      <w:r>
-        <w:rPr>
-          <w:sz w:val="22"/>
-          <w:szCs w:val="22"/>
-        </w:rPr>
-        <w:t>Gombosi</w:t>
-      </w:r>
-      <w:proofErr w:type="spellEnd"/>
-      <w:r>
-        <w:rPr>
-          <w:sz w:val="22"/>
-          <w:szCs w:val="22"/>
-        </w:rPr>
-        <w:t>, T. I., Chen, Y., Huang, Z., Manchester, W. B., Sokolov, I., Toth, G., &amp; van der Holst, B. (2023). Adaptive global magnetohydrodynamic simulations. Space and Astrophysical Plasma Simulation, 211–253. </w:t>
-      </w:r>
-      <w:hyperlink r:id="rId34">
-        <w:r>
-          <w:rPr>
-            <w:sz w:val="22"/>
-            <w:szCs w:val="22"/>
-          </w:rPr>
-          <w:t>https://doi.org/10.1007/978-3-031-11870-8_7</w:t>
-        </w:r>
-      </w:hyperlink>
-    </w:p>
-    <w:p>
-      <w:pPr>
-        <w:spacing w:before="120"/>
-        <w:rPr>
-          <w:sz w:val="22"/>
-          <w:szCs w:val="22"/>
-        </w:rPr>
-      </w:pPr>
-      <w:proofErr w:type="spellStart"/>
-      <w:r>
-        <w:rPr>
-          <w:sz w:val="22"/>
-          <w:szCs w:val="22"/>
-        </w:rPr>
-        <w:t>Tóth</w:t>
-      </w:r>
-      <w:proofErr w:type="spellEnd"/>
-      <w:r>
-        <w:rPr>
-          <w:sz w:val="22"/>
-          <w:szCs w:val="22"/>
-        </w:rPr>
-        <w:t xml:space="preserve">, G., van der Holst, B., Sokolov, I. V., de </w:t>
-      </w:r>
-      <w:proofErr w:type="spellStart"/>
-      <w:r>
-        <w:rPr>
-          <w:sz w:val="22"/>
-          <w:szCs w:val="22"/>
-        </w:rPr>
-        <w:t>Zeeuw</w:t>
-      </w:r>
-      <w:proofErr w:type="spellEnd"/>
-      <w:r>
-        <w:rPr>
-          <w:sz w:val="22"/>
-          <w:szCs w:val="22"/>
-        </w:rPr>
-        <w:t>, D. L., </w:t>
-      </w:r>
-      <w:proofErr w:type="spellStart"/>
-      <w:r>
-        <w:rPr>
-          <w:sz w:val="22"/>
-          <w:szCs w:val="22"/>
-        </w:rPr>
-        <w:t>Gombosi</w:t>
-      </w:r>
-      <w:proofErr w:type="spellEnd"/>
-      <w:r>
-        <w:rPr>
-          <w:sz w:val="22"/>
-          <w:szCs w:val="22"/>
-        </w:rPr>
-        <w:t>, T. I., Fang, F., Manchester, W. B., Meng, X., Najib, D., Powell, K. G., Stout, Q. F., </w:t>
-      </w:r>
-      <w:proofErr w:type="spellStart"/>
-      <w:r>
-        <w:rPr>
-          <w:sz w:val="22"/>
-          <w:szCs w:val="22"/>
-        </w:rPr>
-        <w:t>Glocer</w:t>
-      </w:r>
-      <w:proofErr w:type="spellEnd"/>
-      <w:r>
-        <w:rPr>
-          <w:sz w:val="22"/>
-          <w:szCs w:val="22"/>
-        </w:rPr>
-        <w:t>, A., Ma, Y. J., &amp; </w:t>
-      </w:r>
-      <w:proofErr w:type="spellStart"/>
-      <w:r>
-        <w:rPr>
-          <w:sz w:val="22"/>
-          <w:szCs w:val="22"/>
-        </w:rPr>
-        <w:t>Opher</w:t>
-      </w:r>
-      <w:proofErr w:type="spellEnd"/>
-      <w:r>
-        <w:rPr>
-          <w:sz w:val="22"/>
-          <w:szCs w:val="22"/>
-        </w:rPr>
-        <w:t>, M. (2012). Journal of Computational Physics, 231(3), 870–903. </w:t>
-      </w:r>
-      <w:hyperlink r:id="rId35">
-        <w:r>
-          <w:rPr>
-            <w:sz w:val="22"/>
-            <w:szCs w:val="22"/>
-          </w:rPr>
-          <w:t>https://doi.org/10.1016/j.jcp.2011.02.006</w:t>
-        </w:r>
-      </w:hyperlink>
-    </w:p>
-    <w:p>
-      <w:pPr>
-        <w:spacing w:before="120"/>
-        <w:rPr>
-          <w:sz w:val="22"/>
-          <w:szCs w:val="22"/>
-        </w:rPr>
-      </w:pPr>
-      <w:proofErr w:type="spellStart"/>
-      <w:r>
-        <w:rPr>
-          <w:sz w:val="22"/>
-          <w:szCs w:val="22"/>
-        </w:rPr>
-        <w:t>Haiducek</w:t>
-      </w:r>
-      <w:proofErr w:type="spellEnd"/>
-      <w:r>
-        <w:rPr>
-          <w:sz w:val="22"/>
-          <w:szCs w:val="22"/>
-        </w:rPr>
-        <w:t>, J. D., Welling, D. T., </w:t>
-      </w:r>
-      <w:proofErr w:type="spellStart"/>
-      <w:r>
-        <w:rPr>
-          <w:sz w:val="22"/>
-          <w:szCs w:val="22"/>
-        </w:rPr>
-        <w:t>Ganushkina</w:t>
-      </w:r>
-      <w:proofErr w:type="spellEnd"/>
-      <w:r>
-        <w:rPr>
-          <w:sz w:val="22"/>
-          <w:szCs w:val="22"/>
-        </w:rPr>
-        <w:t>, N. Y., Morley, S. K., &amp; Ozturk, D. S. (2017). SWMF global magnetosphere simulations of January 2005: Geomagnetic indices and cross-polar cap potential. Space Weather, 15, 1567–1587. </w:t>
-      </w:r>
-      <w:hyperlink r:id="rId36">
-        <w:r>
-          <w:rPr>
-            <w:sz w:val="22"/>
-            <w:szCs w:val="22"/>
-          </w:rPr>
-          <w:t>https://doi.org/10.1002/2017SW001695</w:t>
-        </w:r>
-      </w:hyperlink>
-    </w:p>
-    <w:p>
-      <w:pPr>
-        <w:spacing w:before="120"/>
-        <w:rPr>
-          <w:sz w:val="22"/>
-          <w:szCs w:val="22"/>
-        </w:rPr>
-      </w:pPr>
-      <w:r>
-        <w:rPr>
-          <w:sz w:val="22"/>
-          <w:szCs w:val="22"/>
-        </w:rPr>
-        <w:t>Wolf, R. A., </w:t>
-      </w:r>
-      <w:proofErr w:type="spellStart"/>
-      <w:r>
-        <w:rPr>
-          <w:sz w:val="22"/>
-          <w:szCs w:val="22"/>
-        </w:rPr>
-        <w:t>Harel</w:t>
-      </w:r>
-      <w:proofErr w:type="spellEnd"/>
-      <w:r>
-        <w:rPr>
-          <w:sz w:val="22"/>
-          <w:szCs w:val="22"/>
-        </w:rPr>
-        <w:t>, M., Spiro, R. W., Voigt, G.-H., </w:t>
-      </w:r>
-      <w:proofErr w:type="spellStart"/>
-      <w:r>
-        <w:rPr>
-          <w:sz w:val="22"/>
-          <w:szCs w:val="22"/>
-        </w:rPr>
-        <w:t>Reiff</w:t>
-      </w:r>
-      <w:proofErr w:type="spellEnd"/>
-      <w:r>
-        <w:rPr>
-          <w:sz w:val="22"/>
-          <w:szCs w:val="22"/>
-        </w:rPr>
-        <w:t>, P. H., &amp; Chen, C.-K. (1982). Computer simulation of inner magnetospheric dynamics for the magnetic storm of July 29, 1977. Journal of Geophysical Research, 87(A8), 5949–5962. </w:t>
-      </w:r>
-      <w:hyperlink r:id="rId37">
-        <w:r>
-          <w:rPr>
-            <w:sz w:val="22"/>
-            <w:szCs w:val="22"/>
-          </w:rPr>
-          <w:t>https://doi.org/10.1029/JA087iA08p05949</w:t>
-        </w:r>
-      </w:hyperlink>
-    </w:p>
-    <w:p>
-      <w:pPr>
-        <w:spacing w:before="120"/>
-        <w:rPr>
-          <w:sz w:val="22"/>
-          <w:szCs w:val="22"/>
-        </w:rPr>
-      </w:pPr>
-      <w:proofErr w:type="spellStart"/>
-      <w:r>
-        <w:rPr>
-          <w:sz w:val="22"/>
-          <w:szCs w:val="22"/>
-        </w:rPr>
-        <w:t>Harel</w:t>
-      </w:r>
-      <w:proofErr w:type="spellEnd"/>
-      <w:r>
-        <w:rPr>
-          <w:sz w:val="22"/>
-          <w:szCs w:val="22"/>
-        </w:rPr>
-        <w:t xml:space="preserve">, M., R. A. Wolf, P. H. </w:t>
-      </w:r>
-      <w:proofErr w:type="spellStart"/>
-      <w:r>
-        <w:rPr>
-          <w:sz w:val="22"/>
-          <w:szCs w:val="22"/>
-        </w:rPr>
-        <w:t>Reiff</w:t>
-      </w:r>
-      <w:proofErr w:type="spellEnd"/>
-      <w:r>
-        <w:rPr>
-          <w:sz w:val="22"/>
-          <w:szCs w:val="22"/>
-        </w:rPr>
-        <w:t xml:space="preserve">, R. W. Spiro, W. J. Burke, F. J. Rich, M. </w:t>
-      </w:r>
-      <w:proofErr w:type="spellStart"/>
-      <w:r>
-        <w:rPr>
-          <w:sz w:val="22"/>
-          <w:szCs w:val="22"/>
-        </w:rPr>
-        <w:t>Smiddy</w:t>
-      </w:r>
-      <w:proofErr w:type="spellEnd"/>
-      <w:r>
-        <w:rPr>
-          <w:sz w:val="22"/>
-          <w:szCs w:val="22"/>
-        </w:rPr>
-        <w:t xml:space="preserve">, Quantitative simulation of a magnetospheric </w:t>
-      </w:r>
-      <w:proofErr w:type="spellStart"/>
-      <w:r>
-        <w:rPr>
-          <w:sz w:val="22"/>
-          <w:szCs w:val="22"/>
-        </w:rPr>
-        <w:t>substorm</w:t>
-      </w:r>
-      <w:proofErr w:type="spellEnd"/>
-      <w:r>
-        <w:rPr>
-          <w:sz w:val="22"/>
-          <w:szCs w:val="22"/>
-        </w:rPr>
-        <w:t xml:space="preserve">, 1, Model logic and overview, J. </w:t>
-      </w:r>
-      <w:proofErr w:type="spellStart"/>
-      <w:r>
-        <w:rPr>
-          <w:sz w:val="22"/>
-          <w:szCs w:val="22"/>
-        </w:rPr>
-        <w:t>Geophys</w:t>
-      </w:r>
-      <w:proofErr w:type="spellEnd"/>
-      <w:r>
-        <w:rPr>
-          <w:sz w:val="22"/>
-          <w:szCs w:val="22"/>
-        </w:rPr>
-        <w:t>. Res., 86, 22,17–22,41, 1981.</w:t>
-      </w:r>
-    </w:p>
-    <w:p>
-      <w:pPr>
-        <w:spacing w:before="120"/>
-        <w:rPr>
-          <w:sz w:val="22"/>
-          <w:szCs w:val="22"/>
-        </w:rPr>
-      </w:pPr>
-      <w:r>
-        <w:rPr>
-          <w:sz w:val="22"/>
-          <w:szCs w:val="22"/>
-        </w:rPr>
-        <w:t>Ridley, A. J., </w:t>
-      </w:r>
-      <w:proofErr w:type="spellStart"/>
-      <w:r>
-        <w:rPr>
-          <w:sz w:val="22"/>
-          <w:szCs w:val="22"/>
-        </w:rPr>
-        <w:t>Gombosi</w:t>
-      </w:r>
-      <w:proofErr w:type="spellEnd"/>
-      <w:r>
-        <w:rPr>
-          <w:sz w:val="22"/>
-          <w:szCs w:val="22"/>
-        </w:rPr>
-        <w:t>, T. I., &amp; </w:t>
-      </w:r>
-      <w:proofErr w:type="spellStart"/>
-      <w:r>
-        <w:rPr>
-          <w:sz w:val="22"/>
-          <w:szCs w:val="22"/>
-        </w:rPr>
-        <w:t>DeZeeuw</w:t>
-      </w:r>
-      <w:proofErr w:type="spellEnd"/>
-      <w:r>
-        <w:rPr>
-          <w:sz w:val="22"/>
-          <w:szCs w:val="22"/>
-        </w:rPr>
-        <w:t>, D. L. (2004). Ionospheric control of the magnetosphere: Conductance. Annales Geophysicae, 22(2), 567–584. </w:t>
-      </w:r>
-      <w:hyperlink r:id="rId38">
-        <w:r>
-          <w:rPr>
-            <w:sz w:val="22"/>
-            <w:szCs w:val="22"/>
-          </w:rPr>
-          <w:t>https://doi.org/10.5194/ANGEO-22-567-2004</w:t>
-        </w:r>
-      </w:hyperlink>
-    </w:p>
-    <w:p>
-      <w:pPr>
-        <w:spacing w:before="120"/>
-        <w:rPr>
-          <w:sz w:val="22"/>
-          <w:szCs w:val="22"/>
-        </w:rPr>
-      </w:pPr>
-      <w:r>
-        <w:rPr>
-          <w:sz w:val="22"/>
-          <w:szCs w:val="22"/>
-        </w:rPr>
-        <w:t>Hong, Y., Deng, Y., </w:t>
-      </w:r>
-      <w:proofErr w:type="spellStart"/>
-      <w:r>
-        <w:rPr>
-          <w:sz w:val="22"/>
-          <w:szCs w:val="22"/>
-        </w:rPr>
-        <w:t>Maute</w:t>
-      </w:r>
-      <w:proofErr w:type="spellEnd"/>
-      <w:r>
-        <w:rPr>
-          <w:sz w:val="22"/>
-          <w:szCs w:val="22"/>
-        </w:rPr>
-        <w:t>, A., Lu, G., Zhu, Q., Waters, C., et al. (2024). Relative contributions of field-aligned currents and particle precipitation to inter-hemispheric asymmetry at high latitudes during the 2015 St. Patrick's Day storm. Journal of Geophysical Research: Space Physics, 129, e2023JA032279. </w:t>
-      </w:r>
-      <w:hyperlink r:id="rId39">
-        <w:r>
-          <w:rPr>
-            <w:sz w:val="22"/>
-            <w:szCs w:val="22"/>
-          </w:rPr>
           <w:t>https://doi.org/10.1029/2023JA032279</w:t>
         </w:r>
       </w:hyperlink>
@@ -2376,6 +2458,7 @@
         <w:rPr>
           <w:sz w:val="22"/>
           <w:szCs w:val="22"/>
+          <w:highlight w:val="green"/>
         </w:rPr>
         <w:t xml:space="preserve">Hong, Y., Deng, Y., Zhu, Q., </w:t>
       </w:r>
@@ -2384,6 +2467,7 @@
         <w:rPr>
           <w:sz w:val="22"/>
           <w:szCs w:val="22"/>
+          <w:highlight w:val="green"/>
         </w:rPr>
         <w:t>Maute</w:t>
       </w:r>
@@ -2392,6 +2476,7 @@
         <w:rPr>
           <w:sz w:val="22"/>
           <w:szCs w:val="22"/>
+          <w:highlight w:val="green"/>
         </w:rPr>
         <w:t>, A., Sheng, C., Welling, D., et al. (2021). Impacts of different causes on the inter-hemispheric asymmetry of ionosphere-thermosphere system at mid- and high-latitudes: GITM simulations. </w:t>
       </w:r>
@@ -2400,6 +2485,7 @@
           <w:i/>
           <w:sz w:val="22"/>
           <w:szCs w:val="22"/>
+          <w:highlight w:val="green"/>
         </w:rPr>
         <w:t>Space Weather</w:t>
       </w:r>
@@ -2407,6 +2493,7 @@
         <w:rPr>
           <w:sz w:val="22"/>
           <w:szCs w:val="22"/>
+          <w:highlight w:val="green"/>
         </w:rPr>
         <w:t> 19, e2021SW002856. doi:10.1029/2021SW002856</w:t>
       </w:r>
@@ -2423,6 +2510,7 @@
         <w:rPr>
           <w:sz w:val="22"/>
           <w:szCs w:val="22"/>
+          <w:highlight w:val="green"/>
         </w:rPr>
         <w:t xml:space="preserve">Deng, Y., and Ridley, A. J. (2006). Dependence of neutral winds on convection E-field, solar EUV, and auroral particle precipitation at high latitudes. J. </w:t>
       </w:r>
@@ -2431,6 +2519,7 @@
         <w:rPr>
           <w:sz w:val="22"/>
           <w:szCs w:val="22"/>
+          <w:highlight w:val="green"/>
         </w:rPr>
         <w:t>Geophys</w:t>
       </w:r>
@@ -2439,21 +2528,10 @@
         <w:rPr>
           <w:sz w:val="22"/>
           <w:szCs w:val="22"/>
+          <w:highlight w:val="green"/>
         </w:rPr>
         <w:t>. Res. 111, A09306. doi:10.1029/2005JA011368</w:t>
       </w:r>
-    </w:p>
-    <w:p>
-      <w:pPr>
-        <w:spacing w:before="120"/>
-        <w:rPr>
-          <w:rFonts w:eastAsia="Cambria"/>
-          <w:color w:val="00B050"/>
-          <w:sz w:val="22"/>
-          <w:szCs w:val="22"/>
-          <w:shd w:val="clear" w:color="auto" w:fill="FFFFFF"/>
-        </w:rPr>
-      </w:pPr>
     </w:p>
     <w:sectPr>
       <w:footerReference w:type="even" r:id="rId40"/>
@@ -7443,6 +7521,15 @@
 </file>
 
 <file path=customXml/item1.xml><?xml version="1.0" encoding="utf-8"?>
+<?mso-contentType ?>
+<FormTemplates xmlns="http://schemas.microsoft.com/sharepoint/v3/contenttype/forms">
+  <Display>DocumentLibraryForm</Display>
+  <Edit>DocumentLibraryForm</Edit>
+  <New>DocumentLibraryForm</New>
+</FormTemplates>
+</file>
+
+<file path=customXml/item2.xml><?xml version="1.0" encoding="utf-8"?>
 <ct:contentTypeSchema xmlns:ct="http://schemas.microsoft.com/office/2006/metadata/contentType" xmlns:ma="http://schemas.microsoft.com/office/2006/metadata/properties/metaAttributes" ct:_="" ma:_="" ma:contentTypeName="Document" ma:contentTypeID="0x01010026445AF306EBB441B7A6158762C40D43" ma:contentTypeVersion="28" ma:contentTypeDescription="Create a new document." ma:contentTypeScope="" ma:versionID="6fd1d3709ebdae3c6e0eeb2d23db798b">
   <xsd:schema xmlns:xsd="http://www.w3.org/2001/XMLSchema" xmlns:xs="http://www.w3.org/2001/XMLSchema" xmlns:p="http://schemas.microsoft.com/office/2006/metadata/properties" xmlns:ns2="26005759-6815-4540-b8ea-913958d74f23" xmlns:ns3="970c08f3-bdc0-46be-888b-e62464d9f78c" targetNamespace="http://schemas.microsoft.com/office/2006/metadata/properties" ma:root="true" ma:fieldsID="830d6d9b807b871f8ec19ed92d251fd0" ns2:_="" ns3:_="">
     <xsd:import namespace="26005759-6815-4540-b8ea-913958d74f23"/>
@@ -7744,54 +7831,7 @@
 </ct:contentTypeSchema>
 </file>
 
-<file path=customXml/item2.xml><?xml version="1.0" encoding="utf-8"?>
-<?mso-contentType ?>
-<FormTemplates xmlns="http://schemas.microsoft.com/sharepoint/v3/contenttype/forms">
-  <Display>DocumentLibraryForm</Display>
-  <Edit>DocumentLibraryForm</Edit>
-  <New>DocumentLibraryForm</New>
-</FormTemplates>
-</file>
-
 <file path=customXml/item3.xml><?xml version="1.0" encoding="utf-8"?>
-<b:Sources xmlns:b="http://schemas.openxmlformats.org/officeDocument/2006/bibliography" xmlns="http://schemas.openxmlformats.org/officeDocument/2006/bibliography" SelectedStyle="\CHICAGO.XSL" StyleName="Chicago"/>
-</file>
-
-<file path=customXml/item4.xml><?xml version="1.0" encoding="utf-8"?>
-<p:properties xmlns:p="http://schemas.microsoft.com/office/2006/metadata/properties" xmlns:xsi="http://www.w3.org/2001/XMLSchema-instance" xmlns:pc="http://schemas.microsoft.com/office/infopath/2007/PartnerControls">
-  <documentManagement>
-    <_dlc_DocId xmlns="26005759-6815-4540-b8ea-913958d74f23">FRONDOC-1086935359-10120</_dlc_DocId>
-    <_dlc_DocIdUrl xmlns="26005759-6815-4540-b8ea-913958d74f23">
-      <Url>https://frontiersin.sharepoint.com/Publishing/PubOps/Production/_layouts/15/DocIdRedir.aspx?ID=FRONDOC-1086935359-10120</Url>
-      <Description>FRONDOC-1086935359-10120</Description>
-    </_dlc_DocIdUrl>
-    <_dlc_DocIdPersistId xmlns="26005759-6815-4540-b8ea-913958d74f23">false</_dlc_DocIdPersistId>
-    <Description xmlns="970c08f3-bdc0-46be-888b-e62464d9f78c" xsi:nil="true"/>
-    <Lead xmlns="970c08f3-bdc0-46be-888b-e62464d9f78c">
-      <UserInfo>
-        <DisplayName/>
-        <AccountId xsi:nil="true"/>
-        <AccountType/>
-      </UserInfo>
-    </Lead>
-    <Status xmlns="970c08f3-bdc0-46be-888b-e62464d9f78c">New</Status>
-    <_Flow_SignoffStatus xmlns="970c08f3-bdc0-46be-888b-e62464d9f78c" xsi:nil="true"/>
-    <SharedWithUsers xmlns="26005759-6815-4540-b8ea-913958d74f23">
-      <UserInfo>
-        <DisplayName/>
-        <AccountId xsi:nil="true"/>
-        <AccountType/>
-      </UserInfo>
-    </SharedWithUsers>
-    <lcf76f155ced4ddcb4097134ff3c332f xmlns="970c08f3-bdc0-46be-888b-e62464d9f78c">
-      <Terms xmlns="http://schemas.microsoft.com/office/infopath/2007/PartnerControls"/>
-    </lcf76f155ced4ddcb4097134ff3c332f>
-    <TaxCatchAll xmlns="26005759-6815-4540-b8ea-913958d74f23" xsi:nil="true"/>
-  </documentManagement>
-</p:properties>
-</file>
-
-<file path=customXml/item5.xml><?xml version="1.0" encoding="utf-8"?>
 <?mso-contentType ?>
 <spe:Receivers xmlns:spe="http://schemas.microsoft.com/sharepoint/events">
   <Receiver>
@@ -7841,7 +7881,53 @@
 </spe:Receivers>
 </file>
 
+<file path=customXml/item4.xml><?xml version="1.0" encoding="utf-8"?>
+<p:properties xmlns:p="http://schemas.microsoft.com/office/2006/metadata/properties" xmlns:xsi="http://www.w3.org/2001/XMLSchema-instance" xmlns:pc="http://schemas.microsoft.com/office/infopath/2007/PartnerControls">
+  <documentManagement>
+    <_dlc_DocId xmlns="26005759-6815-4540-b8ea-913958d74f23">FRONDOC-1086935359-10120</_dlc_DocId>
+    <_dlc_DocIdUrl xmlns="26005759-6815-4540-b8ea-913958d74f23">
+      <Url>https://frontiersin.sharepoint.com/Publishing/PubOps/Production/_layouts/15/DocIdRedir.aspx?ID=FRONDOC-1086935359-10120</Url>
+      <Description>FRONDOC-1086935359-10120</Description>
+    </_dlc_DocIdUrl>
+    <_dlc_DocIdPersistId xmlns="26005759-6815-4540-b8ea-913958d74f23">false</_dlc_DocIdPersistId>
+    <Description xmlns="970c08f3-bdc0-46be-888b-e62464d9f78c" xsi:nil="true"/>
+    <Lead xmlns="970c08f3-bdc0-46be-888b-e62464d9f78c">
+      <UserInfo>
+        <DisplayName/>
+        <AccountId xsi:nil="true"/>
+        <AccountType/>
+      </UserInfo>
+    </Lead>
+    <Status xmlns="970c08f3-bdc0-46be-888b-e62464d9f78c">New</Status>
+    <_Flow_SignoffStatus xmlns="970c08f3-bdc0-46be-888b-e62464d9f78c" xsi:nil="true"/>
+    <SharedWithUsers xmlns="26005759-6815-4540-b8ea-913958d74f23">
+      <UserInfo>
+        <DisplayName/>
+        <AccountId xsi:nil="true"/>
+        <AccountType/>
+      </UserInfo>
+    </SharedWithUsers>
+    <lcf76f155ced4ddcb4097134ff3c332f xmlns="970c08f3-bdc0-46be-888b-e62464d9f78c">
+      <Terms xmlns="http://schemas.microsoft.com/office/infopath/2007/PartnerControls"/>
+    </lcf76f155ced4ddcb4097134ff3c332f>
+    <TaxCatchAll xmlns="26005759-6815-4540-b8ea-913958d74f23" xsi:nil="true"/>
+  </documentManagement>
+</p:properties>
+</file>
+
+<file path=customXml/item5.xml><?xml version="1.0" encoding="utf-8"?>
+<b:Sources xmlns:b="http://schemas.openxmlformats.org/officeDocument/2006/bibliography" xmlns="http://schemas.openxmlformats.org/officeDocument/2006/bibliography" SelectedStyle="\CHICAGO.XSL" StyleName="Chicago"/>
+</file>
+
 <file path=customXml/itemProps1.xml><?xml version="1.0" encoding="utf-8"?>
+<ds:datastoreItem xmlns:ds="http://schemas.openxmlformats.org/officeDocument/2006/customXml" ds:itemID="{A547FD6E-73F0-4542-8474-D6680317EFD1}">
+  <ds:schemaRefs>
+    <ds:schemaRef ds:uri="http://schemas.microsoft.com/sharepoint/v3/contenttype/forms"/>
+  </ds:schemaRefs>
+</ds:datastoreItem>
+</file>
+
+<file path=customXml/itemProps2.xml><?xml version="1.0" encoding="utf-8"?>
 <ds:datastoreItem xmlns:ds="http://schemas.openxmlformats.org/officeDocument/2006/customXml" ds:itemID="{37D19558-80B8-407F-9A85-A5582859BFC5}">
   <ds:schemaRefs>
     <ds:schemaRef ds:uri="http://schemas.microsoft.com/office/2006/metadata/contentType"/>
@@ -7860,18 +7946,10 @@
 </ds:datastoreItem>
 </file>
 
-<file path=customXml/itemProps2.xml><?xml version="1.0" encoding="utf-8"?>
-<ds:datastoreItem xmlns:ds="http://schemas.openxmlformats.org/officeDocument/2006/customXml" ds:itemID="{A547FD6E-73F0-4542-8474-D6680317EFD1}">
+<file path=customXml/itemProps3.xml><?xml version="1.0" encoding="utf-8"?>
+<ds:datastoreItem xmlns:ds="http://schemas.openxmlformats.org/officeDocument/2006/customXml" ds:itemID="{51F9E78B-9130-4244-A349-202827F2937E}">
   <ds:schemaRefs>
-    <ds:schemaRef ds:uri="http://schemas.microsoft.com/sharepoint/v3/contenttype/forms"/>
-  </ds:schemaRefs>
-</ds:datastoreItem>
-</file>
-
-<file path=customXml/itemProps3.xml><?xml version="1.0" encoding="utf-8"?>
-<ds:datastoreItem xmlns:ds="http://schemas.openxmlformats.org/officeDocument/2006/customXml" ds:itemID="{5F9F80FA-172A-49E6-812C-44A6388DD2F9}">
-  <ds:schemaRefs>
-    <ds:schemaRef ds:uri="http://schemas.openxmlformats.org/officeDocument/2006/bibliography"/>
+    <ds:schemaRef ds:uri="http://schemas.microsoft.com/sharepoint/events"/>
   </ds:schemaRefs>
 </ds:datastoreItem>
 </file>
@@ -7888,9 +7966,9 @@
 </file>
 
 <file path=customXml/itemProps5.xml><?xml version="1.0" encoding="utf-8"?>
-<ds:datastoreItem xmlns:ds="http://schemas.openxmlformats.org/officeDocument/2006/customXml" ds:itemID="{51F9E78B-9130-4244-A349-202827F2937E}">
+<ds:datastoreItem xmlns:ds="http://schemas.openxmlformats.org/officeDocument/2006/customXml" ds:itemID="{5F9F80FA-172A-49E6-812C-44A6388DD2F9}">
   <ds:schemaRefs>
-    <ds:schemaRef ds:uri="http://schemas.microsoft.com/sharepoint/events"/>
+    <ds:schemaRef ds:uri="http://schemas.openxmlformats.org/officeDocument/2006/bibliography"/>
   </ds:schemaRefs>
 </ds:datastoreItem>
 </file>
</xml_diff>